<commit_message>
Finish dashboard named 'praktikum-metstat.xlsx'
</commit_message>
<xml_diff>
--- a/LAPORAN PRAKTIKUM 1.docx
+++ b/LAPORAN PRAKTIKUM 1.docx
@@ -48,21 +48,55 @@
       <w:pPr>
         <w:spacing w:after="0" w:line="360" w:lineRule="auto"/>
         <w:jc w:val="center"/>
-      </w:pPr>
-      <w:r>
         <w:rPr>
           <w:b/>
           <w:bCs/>
           <w:sz w:val="32"/>
           <w:szCs w:val="32"/>
         </w:rPr>
-        <w:t>Pengolahan Data (Isi nama data yang diambil)</w:t>
-      </w:r>
-    </w:p>
-    <w:p>
-      <w:pPr>
-        <w:spacing w:after="0" w:line="276" w:lineRule="auto"/>
-      </w:pPr>
+      </w:pPr>
+      <w:r>
+        <w:rPr>
+          <w:b/>
+          <w:bCs/>
+          <w:sz w:val="32"/>
+          <w:szCs w:val="32"/>
+        </w:rPr>
+        <w:t xml:space="preserve">Pengolahan Data </w:t>
+      </w:r>
+      <w:r>
+        <w:rPr>
+          <w:b/>
+          <w:bCs/>
+          <w:sz w:val="32"/>
+          <w:szCs w:val="32"/>
+        </w:rPr>
+        <w:t xml:space="preserve">Harga Kost </w:t>
+      </w:r>
+      <w:r>
+        <w:rPr>
+          <w:b/>
+          <w:bCs/>
+          <w:sz w:val="32"/>
+          <w:szCs w:val="32"/>
+        </w:rPr>
+        <w:t>Sekitar Kampus ITS</w:t>
+      </w:r>
+    </w:p>
+    <w:p>
+      <w:pPr>
+        <w:spacing w:after="0" w:line="360" w:lineRule="auto"/>
+        <w:jc w:val="center"/>
+      </w:pPr>
+      <w:r>
+        <w:rPr>
+          <w:b/>
+          <w:bCs/>
+          <w:sz w:val="32"/>
+          <w:szCs w:val="32"/>
+        </w:rPr>
+        <w:t>(Radius 3KM)</w:t>
+      </w:r>
     </w:p>
     <w:p>
       <w:pPr>
@@ -253,6 +287,9 @@
         <w:tab/>
         <w:t xml:space="preserve">: </w:t>
       </w:r>
+      <w:r>
+        <w:t>Giri Firmansyah</w:t>
+      </w:r>
     </w:p>
     <w:p>
       <w:pPr>
@@ -268,6 +305,9 @@
       <w:r>
         <w:tab/>
         <w:t>:</w:t>
+      </w:r>
+      <w:r>
+        <w:t xml:space="preserve"> 5002251156</w:t>
       </w:r>
     </w:p>
     <w:p>
@@ -921,29 +961,48 @@
       <w:pPr>
         <w:spacing w:after="0" w:line="276" w:lineRule="auto"/>
       </w:pPr>
-    </w:p>
-    <w:p>
-      <w:pPr>
-        <w:spacing w:after="0" w:line="276" w:lineRule="auto"/>
-      </w:pPr>
-      <w:r>
-        <w:t xml:space="preserve">Pada bab pendahuluan, jelaskan </w:t>
-      </w:r>
-      <w:r>
-        <w:t>mengenai gambaran umum mengenai ilmu statistika, pentingnya mempelajari ilmu statistika, bagaimana penerapan ilmu statistika dalam dunia nyata.</w:t>
-      </w:r>
-    </w:p>
-    <w:p>
-      <w:pPr>
-        <w:spacing w:after="0" w:line="276" w:lineRule="auto"/>
-      </w:pPr>
-    </w:p>
-    <w:p>
-      <w:pPr>
-        <w:spacing w:after="0" w:line="276" w:lineRule="auto"/>
-      </w:pPr>
-      <w:r>
-        <w:t xml:space="preserve">Dalam laporan ini, salah satu manfaat mempelajari ilmu statistika khususnya statistika deskriptif yaitu </w:t>
+      <w:r>
+        <w:t>Statistika adalah ilmu yang mempelajari tentang pengumpulan, penyajian dan intepretasi data.</w:t>
+      </w:r>
+      <w:r>
+        <w:t xml:space="preserve"> </w:t>
+      </w:r>
+      <w:r>
+        <w:t xml:space="preserve">Ilmu </w:t>
+      </w:r>
+      <w:r>
+        <w:t xml:space="preserve">Statistika </w:t>
+      </w:r>
+      <w:r>
+        <w:t>sangat penting untuk dipelajari karenya adanya kaitan</w:t>
+      </w:r>
+      <w:r>
+        <w:t xml:space="preserve"> dengan penyajian dan penafsiran kejadian yang bersifat “peluang” yang terjadi dalam suatu pengamatan / penelitian ilmiah.</w:t>
+      </w:r>
+      <w:r>
+        <w:t xml:space="preserve"> Dalam dunia nyata kita pasti selalu ingin me</w:t>
+      </w:r>
+      <w:r>
+        <w:t xml:space="preserve">mbuat keputusan yang benar dan rasional, kebutuhan itu bisa dicapai dengan kita belajar dan menerapkan ilmu Statistika </w:t>
+      </w:r>
+      <w:r>
+        <w:t>pada kehidupan sehari hari.</w:t>
+      </w:r>
+    </w:p>
+    <w:p>
+      <w:pPr>
+        <w:spacing w:after="0" w:line="276" w:lineRule="auto"/>
+      </w:pPr>
+    </w:p>
+    <w:p>
+      <w:pPr>
+        <w:spacing w:after="0" w:line="276" w:lineRule="auto"/>
+      </w:pPr>
+      <w:r>
+        <w:t>Salah</w:t>
+      </w:r>
+      <w:r>
+        <w:t xml:space="preserve"> satu manfaat mempelajari ilmu statistika khususnya statistika deskriptif yaitu </w:t>
       </w:r>
       <w:r>
         <w:t>memudahkan memahami, menyajikan, dan menganalisis data sehingga dapat mendukung pengambilan keputusan yang tepat.</w:t>
@@ -957,23 +1016,43 @@
     <w:p>
       <w:pPr>
         <w:spacing w:after="0" w:line="276" w:lineRule="auto"/>
+      </w:pPr>
+      <w:r>
+        <w:t xml:space="preserve">Dalam praktikum ini, data yang digunakan adalah harga kost putra di sekitar kampus </w:t>
+      </w:r>
+      <w:r>
+        <w:t xml:space="preserve">Institut Teknologi Sepuluh Nopember (ITS) </w:t>
+      </w:r>
+      <w:r>
+        <w:t>dengan kriteria pembayaran bulanan, harga maksimal Rp3.000.000, tersedia fasilitas Wi-Fi, dan akses 24 jam. Data ini dipilih untuk mengetahui kondisi serta sebaran harga kost putra di sekitar kampus</w:t>
+      </w:r>
+      <w:r>
+        <w:t xml:space="preserve"> ITS</w:t>
+      </w:r>
+      <w:r>
+        <w:t xml:space="preserve">. Data yang diperoleh termasuk </w:t>
+      </w:r>
+      <w:r>
+        <w:t>data sekunder,</w:t>
+      </w:r>
+      <w:r>
+        <w:t xml:space="preserve"> karena bersumber dari platform </w:t>
+      </w:r>
+      <w:r>
+        <w:t>Mamikost.com</w:t>
+      </w:r>
+      <w:r>
+        <w:t xml:space="preserve"> yang telah menghimpun informasi tersebut sebelumnya. Proses pengambilan dilakukan melalui </w:t>
+      </w:r>
+      <w:r>
         <w:rPr>
-          <w:b/>
-          <w:bCs/>
+          <w:i/>
+          <w:iCs/>
         </w:rPr>
-      </w:pPr>
-      <w:r>
-        <w:t>Jelaskan data apa yang kalian dapatkan, dan sampaikan motivasi memilih data tersebut. Kemudian, apa saja yang ingin kalian lakukan dalam praktikum ini.</w:t>
-      </w:r>
-      <w:r>
-        <w:t xml:space="preserve"> </w:t>
-      </w:r>
-      <w:r>
-        <w:rPr>
-          <w:b/>
-          <w:bCs/>
-        </w:rPr>
-        <w:t>(Pada paragraf terakhir ini, tentu saja penjelasan setiap mahasiswa berbeda)</w:t>
+        <w:t>web scraping</w:t>
+      </w:r>
+      <w:r>
+        <w:t xml:space="preserve"> menggunakan Python dan Selenium. Tujuan dari pengolahan data ini adalah untuk memperoleh gambaran nyata mengenai kondisi dan persebaran harga kost putra di sekitar kampus sehingga dapat memberikan informasi yang lebih jelas terkait variasi biaya hunian mahasiswa.</w:t>
       </w:r>
     </w:p>
     <w:p>
@@ -1043,7 +1122,13 @@
         <w:ind w:left="360"/>
       </w:pPr>
       <w:r>
-        <w:t>Tuliskan tujuannya</w:t>
+        <w:t>Tujuan saya membuat pengamatan ini karena saya ingin tahu bagaimana persebaran data kost (putra) di sekitar kampus Institut Teknologi Sepuluh Nopember</w:t>
+      </w:r>
+      <w:r>
+        <w:t xml:space="preserve"> dan mencari informasi baru yang mungkin akan saya dapat dari data ini</w:t>
+      </w:r>
+      <w:r>
+        <w:t>.</w:t>
       </w:r>
     </w:p>
     <w:p>
@@ -1068,12 +1153,26 @@
     </w:p>
     <w:p>
       <w:pPr>
-        <w:spacing w:after="0" w:line="276" w:lineRule="auto"/>
-        <w:ind w:left="360"/>
-      </w:pPr>
-      <w:r>
-        <w:t>Tuliskan manfaatnya</w:t>
-      </w:r>
+        <w:pStyle w:val="ListParagraph"/>
+        <w:numPr>
+          <w:ilvl w:val="0"/>
+          <w:numId w:val="6"/>
+        </w:numPr>
+        <w:spacing w:after="0" w:line="276" w:lineRule="auto"/>
+      </w:pPr>
+      <w:r>
+        <w:t>Mengetahui bagaimana persebaran harga kost putra di sekitar kampus ITS.</w:t>
+      </w:r>
+    </w:p>
+    <w:p>
+      <w:pPr>
+        <w:pStyle w:val="ListParagraph"/>
+        <w:numPr>
+          <w:ilvl w:val="0"/>
+          <w:numId w:val="6"/>
+        </w:numPr>
+        <w:spacing w:after="0" w:line="276" w:lineRule="auto"/>
+      </w:pPr>
     </w:p>
     <w:p>
       <w:pPr>
@@ -1162,16 +1261,3055 @@
         <w:spacing w:after="0" w:line="276" w:lineRule="auto"/>
       </w:pPr>
       <w:r>
-        <w:t>Jelaskan data apa yang kalian dapatkan.</w:t>
-      </w:r>
-    </w:p>
-    <w:p>
-      <w:pPr>
-        <w:spacing w:after="0" w:line="276" w:lineRule="auto"/>
-      </w:pPr>
-      <w:r>
-        <w:t>Tuliskan datanya dengan rapi.</w:t>
-      </w:r>
+        <w:t xml:space="preserve">Saya </w:t>
+      </w:r>
+      <w:r>
+        <w:t xml:space="preserve">melakukan </w:t>
+      </w:r>
+      <w:r>
+        <w:rPr>
+          <w:i/>
+          <w:iCs/>
+        </w:rPr>
+        <w:t>Web scraping</w:t>
+      </w:r>
+      <w:r>
+        <w:rPr>
+          <w:i/>
+          <w:iCs/>
+        </w:rPr>
+        <w:t xml:space="preserve"> </w:t>
+      </w:r>
+      <w:r>
+        <w:t>menggunakan Python dan pustaka Selenium dari website Mamikos.com</w:t>
+      </w:r>
+      <w:r>
+        <w:t xml:space="preserve"> dengan kriteria:</w:t>
+      </w:r>
+    </w:p>
+    <w:p>
+      <w:pPr>
+        <w:pStyle w:val="ListParagraph"/>
+        <w:numPr>
+          <w:ilvl w:val="0"/>
+          <w:numId w:val="7"/>
+        </w:numPr>
+        <w:spacing w:after="0" w:line="276" w:lineRule="auto"/>
+      </w:pPr>
+      <w:r>
+        <w:t>Radius 3 km dari kampus ITS.</w:t>
+      </w:r>
+    </w:p>
+    <w:p>
+      <w:pPr>
+        <w:pStyle w:val="ListParagraph"/>
+        <w:numPr>
+          <w:ilvl w:val="0"/>
+          <w:numId w:val="7"/>
+        </w:numPr>
+        <w:spacing w:after="0" w:line="276" w:lineRule="auto"/>
+      </w:pPr>
+      <w:r>
+        <w:t>Kost putra.</w:t>
+      </w:r>
+    </w:p>
+    <w:p>
+      <w:pPr>
+        <w:pStyle w:val="ListParagraph"/>
+        <w:numPr>
+          <w:ilvl w:val="0"/>
+          <w:numId w:val="7"/>
+        </w:numPr>
+        <w:spacing w:after="0" w:line="276" w:lineRule="auto"/>
+      </w:pPr>
+      <w:r>
+        <w:t>Bayar per bulan.</w:t>
+      </w:r>
+    </w:p>
+    <w:p>
+      <w:pPr>
+        <w:pStyle w:val="ListParagraph"/>
+        <w:numPr>
+          <w:ilvl w:val="0"/>
+          <w:numId w:val="7"/>
+        </w:numPr>
+        <w:spacing w:after="0" w:line="276" w:lineRule="auto"/>
+      </w:pPr>
+      <w:r>
+        <w:t>Fasilitas</w:t>
+      </w:r>
+      <w:r>
+        <w:t xml:space="preserve"> wajib : Wifi &amp; Akses 24 jam.</w:t>
+      </w:r>
+    </w:p>
+    <w:p>
+      <w:pPr>
+        <w:spacing w:after="0" w:line="276" w:lineRule="auto"/>
+        <w:rPr>
+          <w:lang w:val="en-ID"/>
+        </w:rPr>
+      </w:pPr>
+      <w:r>
+        <w:t xml:space="preserve">alamat web: </w:t>
+      </w:r>
+      <w:hyperlink r:id="rId7" w:history="1">
+        <w:r>
+          <w:rPr>
+            <w:rStyle w:val="Hyperlink"/>
+            <w:lang w:val="en-ID"/>
+          </w:rPr>
+          <w:t>https://mamikos.com/kost/kost-dekat-its-surabaya-murah?gender=1&amp;rent=2&amp;sort=price,-&amp;price=10000-3000000&amp;singgahsini=0&amp;tag=15,59</w:t>
+        </w:r>
+      </w:hyperlink>
+      <w:r>
+        <w:rPr>
+          <w:lang w:val="en-ID"/>
+        </w:rPr>
+        <w:t xml:space="preserve"> </w:t>
+      </w:r>
+    </w:p>
+    <w:p>
+      <w:pPr>
+        <w:spacing w:after="0" w:line="276" w:lineRule="auto"/>
+        <w:rPr>
+          <w:lang w:val="en-ID"/>
+        </w:rPr>
+      </w:pPr>
+      <w:proofErr w:type="spellStart"/>
+      <w:r>
+        <w:rPr>
+          <w:lang w:val="en-ID"/>
+        </w:rPr>
+        <w:t>Tanggal</w:t>
+      </w:r>
+      <w:proofErr w:type="spellEnd"/>
+      <w:r>
+        <w:rPr>
+          <w:lang w:val="en-ID"/>
+        </w:rPr>
+        <w:t xml:space="preserve"> </w:t>
+      </w:r>
+      <w:proofErr w:type="spellStart"/>
+      <w:r>
+        <w:rPr>
+          <w:lang w:val="en-ID"/>
+        </w:rPr>
+        <w:t>peng</w:t>
+      </w:r>
+      <w:r>
+        <w:rPr>
+          <w:lang w:val="en-ID"/>
+        </w:rPr>
+        <w:t>umpulan</w:t>
+      </w:r>
+      <w:proofErr w:type="spellEnd"/>
+      <w:r>
+        <w:rPr>
+          <w:lang w:val="en-ID"/>
+        </w:rPr>
+        <w:t xml:space="preserve"> data</w:t>
+      </w:r>
+      <w:r>
+        <w:rPr>
+          <w:lang w:val="en-ID"/>
+        </w:rPr>
+        <w:t>:</w:t>
+      </w:r>
+      <w:r>
+        <w:rPr>
+          <w:lang w:val="en-ID"/>
+        </w:rPr>
+        <w:t xml:space="preserve"> 28 Agustus 2025</w:t>
+      </w:r>
+    </w:p>
+    <w:p>
+      <w:pPr>
+        <w:spacing w:after="0" w:line="276" w:lineRule="auto"/>
+      </w:pPr>
+      <w:r>
+        <w:t>10 baris data pertama:</w:t>
+      </w:r>
+    </w:p>
+    <w:tbl>
+      <w:tblPr>
+        <w:tblW w:w="9493" w:type="dxa"/>
+        <w:tblLook w:val="04A0" w:firstRow="1" w:lastRow="0" w:firstColumn="1" w:lastColumn="0" w:noHBand="0" w:noVBand="1"/>
+      </w:tblPr>
+      <w:tblGrid>
+        <w:gridCol w:w="2394"/>
+        <w:gridCol w:w="917"/>
+        <w:gridCol w:w="3914"/>
+        <w:gridCol w:w="862"/>
+        <w:gridCol w:w="1406"/>
+      </w:tblGrid>
+      <w:tr>
+        <w:trPr>
+          <w:trHeight w:val="237"/>
+        </w:trPr>
+        <w:tc>
+          <w:tcPr>
+            <w:tcW w:w="2394" w:type="dxa"/>
+            <w:tcBorders>
+              <w:top w:val="single" w:sz="4" w:space="0" w:color="auto"/>
+              <w:left w:val="single" w:sz="4" w:space="0" w:color="auto"/>
+              <w:bottom w:val="single" w:sz="4" w:space="0" w:color="auto"/>
+              <w:right w:val="single" w:sz="4" w:space="0" w:color="auto"/>
+            </w:tcBorders>
+            <w:shd w:val="clear" w:color="000000" w:fill="B4C6E7"/>
+            <w:noWrap/>
+            <w:vAlign w:val="center"/>
+            <w:hideMark/>
+          </w:tcPr>
+          <w:p>
+            <w:pPr>
+              <w:spacing w:after="0" w:line="240" w:lineRule="auto"/>
+              <w:jc w:val="center"/>
+              <w:rPr>
+                <w:rFonts w:ascii="Calibri" w:eastAsia="Times New Roman" w:hAnsi="Calibri" w:cs="Calibri"/>
+                <w:color w:val="000000"/>
+                <w:kern w:val="0"/>
+                <w:sz w:val="22"/>
+                <w:szCs w:val="22"/>
+                <w:lang w:val="en-ID" w:eastAsia="en-ID"/>
+                <w14:ligatures w14:val="none"/>
+              </w:rPr>
+            </w:pPr>
+            <w:r>
+              <w:rPr>
+                <w:rFonts w:ascii="Calibri" w:eastAsia="Times New Roman" w:hAnsi="Calibri" w:cs="Calibri"/>
+                <w:color w:val="000000"/>
+                <w:kern w:val="0"/>
+                <w:sz w:val="22"/>
+                <w:szCs w:val="22"/>
+                <w:lang w:val="en-ID" w:eastAsia="en-ID"/>
+                <w14:ligatures w14:val="none"/>
+              </w:rPr>
+              <w:t>Nama</w:t>
+            </w:r>
+          </w:p>
+        </w:tc>
+        <w:tc>
+          <w:tcPr>
+            <w:tcW w:w="917" w:type="dxa"/>
+            <w:tcBorders>
+              <w:top w:val="single" w:sz="4" w:space="0" w:color="auto"/>
+              <w:left w:val="nil"/>
+              <w:bottom w:val="single" w:sz="4" w:space="0" w:color="auto"/>
+              <w:right w:val="single" w:sz="4" w:space="0" w:color="auto"/>
+            </w:tcBorders>
+            <w:shd w:val="clear" w:color="000000" w:fill="B4C6E7"/>
+            <w:noWrap/>
+            <w:vAlign w:val="center"/>
+            <w:hideMark/>
+          </w:tcPr>
+          <w:p>
+            <w:pPr>
+              <w:spacing w:after="0" w:line="240" w:lineRule="auto"/>
+              <w:jc w:val="center"/>
+              <w:rPr>
+                <w:rFonts w:ascii="Calibri" w:eastAsia="Times New Roman" w:hAnsi="Calibri" w:cs="Calibri"/>
+                <w:color w:val="000000"/>
+                <w:kern w:val="0"/>
+                <w:sz w:val="22"/>
+                <w:szCs w:val="22"/>
+                <w:lang w:val="en-ID" w:eastAsia="en-ID"/>
+                <w14:ligatures w14:val="none"/>
+              </w:rPr>
+            </w:pPr>
+            <w:r>
+              <w:rPr>
+                <w:rFonts w:ascii="Calibri" w:eastAsia="Times New Roman" w:hAnsi="Calibri" w:cs="Calibri"/>
+                <w:color w:val="000000"/>
+                <w:kern w:val="0"/>
+                <w:sz w:val="22"/>
+                <w:szCs w:val="22"/>
+                <w:lang w:val="en-ID" w:eastAsia="en-ID"/>
+                <w14:ligatures w14:val="none"/>
+              </w:rPr>
+              <w:t>Lokasi</w:t>
+            </w:r>
+          </w:p>
+        </w:tc>
+        <w:tc>
+          <w:tcPr>
+            <w:tcW w:w="3914" w:type="dxa"/>
+            <w:tcBorders>
+              <w:top w:val="single" w:sz="4" w:space="0" w:color="auto"/>
+              <w:left w:val="nil"/>
+              <w:bottom w:val="single" w:sz="4" w:space="0" w:color="auto"/>
+              <w:right w:val="single" w:sz="4" w:space="0" w:color="auto"/>
+            </w:tcBorders>
+            <w:shd w:val="clear" w:color="000000" w:fill="B4C6E7"/>
+            <w:noWrap/>
+            <w:vAlign w:val="center"/>
+            <w:hideMark/>
+          </w:tcPr>
+          <w:p>
+            <w:pPr>
+              <w:spacing w:after="0" w:line="240" w:lineRule="auto"/>
+              <w:jc w:val="center"/>
+              <w:rPr>
+                <w:rFonts w:ascii="Calibri" w:eastAsia="Times New Roman" w:hAnsi="Calibri" w:cs="Calibri"/>
+                <w:color w:val="000000"/>
+                <w:kern w:val="0"/>
+                <w:sz w:val="22"/>
+                <w:szCs w:val="22"/>
+                <w:lang w:val="en-ID" w:eastAsia="en-ID"/>
+                <w14:ligatures w14:val="none"/>
+              </w:rPr>
+            </w:pPr>
+            <w:proofErr w:type="spellStart"/>
+            <w:r>
+              <w:rPr>
+                <w:rFonts w:ascii="Calibri" w:eastAsia="Times New Roman" w:hAnsi="Calibri" w:cs="Calibri"/>
+                <w:color w:val="000000"/>
+                <w:kern w:val="0"/>
+                <w:sz w:val="22"/>
+                <w:szCs w:val="22"/>
+                <w:lang w:val="en-ID" w:eastAsia="en-ID"/>
+                <w14:ligatures w14:val="none"/>
+              </w:rPr>
+              <w:t>Fasilitas</w:t>
+            </w:r>
+            <w:proofErr w:type="spellEnd"/>
+          </w:p>
+        </w:tc>
+        <w:tc>
+          <w:tcPr>
+            <w:tcW w:w="862" w:type="dxa"/>
+            <w:tcBorders>
+              <w:top w:val="single" w:sz="4" w:space="0" w:color="auto"/>
+              <w:left w:val="nil"/>
+              <w:bottom w:val="single" w:sz="4" w:space="0" w:color="auto"/>
+              <w:right w:val="single" w:sz="4" w:space="0" w:color="auto"/>
+            </w:tcBorders>
+            <w:shd w:val="clear" w:color="000000" w:fill="B4C6E7"/>
+            <w:noWrap/>
+            <w:vAlign w:val="center"/>
+            <w:hideMark/>
+          </w:tcPr>
+          <w:p>
+            <w:pPr>
+              <w:spacing w:after="0" w:line="240" w:lineRule="auto"/>
+              <w:jc w:val="center"/>
+              <w:rPr>
+                <w:rFonts w:ascii="Calibri" w:eastAsia="Times New Roman" w:hAnsi="Calibri" w:cs="Calibri"/>
+                <w:color w:val="000000"/>
+                <w:kern w:val="0"/>
+                <w:sz w:val="22"/>
+                <w:szCs w:val="22"/>
+                <w:lang w:val="en-ID" w:eastAsia="en-ID"/>
+                <w14:ligatures w14:val="none"/>
+              </w:rPr>
+            </w:pPr>
+            <w:r>
+              <w:rPr>
+                <w:rFonts w:ascii="Calibri" w:eastAsia="Times New Roman" w:hAnsi="Calibri" w:cs="Calibri"/>
+                <w:color w:val="000000"/>
+                <w:kern w:val="0"/>
+                <w:sz w:val="22"/>
+                <w:szCs w:val="22"/>
+                <w:lang w:val="en-ID" w:eastAsia="en-ID"/>
+                <w14:ligatures w14:val="none"/>
+              </w:rPr>
+              <w:t>Review</w:t>
+            </w:r>
+          </w:p>
+        </w:tc>
+        <w:tc>
+          <w:tcPr>
+            <w:tcW w:w="1406" w:type="dxa"/>
+            <w:tcBorders>
+              <w:top w:val="single" w:sz="4" w:space="0" w:color="auto"/>
+              <w:left w:val="nil"/>
+              <w:bottom w:val="single" w:sz="4" w:space="0" w:color="auto"/>
+              <w:right w:val="single" w:sz="4" w:space="0" w:color="auto"/>
+            </w:tcBorders>
+            <w:shd w:val="clear" w:color="000000" w:fill="B4C6E7"/>
+            <w:noWrap/>
+            <w:vAlign w:val="center"/>
+            <w:hideMark/>
+          </w:tcPr>
+          <w:p>
+            <w:pPr>
+              <w:spacing w:after="0" w:line="240" w:lineRule="auto"/>
+              <w:jc w:val="center"/>
+              <w:rPr>
+                <w:rFonts w:ascii="Calibri" w:eastAsia="Times New Roman" w:hAnsi="Calibri" w:cs="Calibri"/>
+                <w:color w:val="000000"/>
+                <w:kern w:val="0"/>
+                <w:sz w:val="22"/>
+                <w:szCs w:val="22"/>
+                <w:lang w:val="en-ID" w:eastAsia="en-ID"/>
+                <w14:ligatures w14:val="none"/>
+              </w:rPr>
+            </w:pPr>
+            <w:r>
+              <w:rPr>
+                <w:rFonts w:ascii="Calibri" w:eastAsia="Times New Roman" w:hAnsi="Calibri" w:cs="Calibri"/>
+                <w:color w:val="000000"/>
+                <w:kern w:val="0"/>
+                <w:sz w:val="22"/>
+                <w:szCs w:val="22"/>
+                <w:lang w:val="en-ID" w:eastAsia="en-ID"/>
+                <w14:ligatures w14:val="none"/>
+              </w:rPr>
+              <w:t xml:space="preserve"> Harga </w:t>
+            </w:r>
+          </w:p>
+        </w:tc>
+      </w:tr>
+      <w:tr>
+        <w:trPr>
+          <w:trHeight w:val="237"/>
+        </w:trPr>
+        <w:tc>
+          <w:tcPr>
+            <w:tcW w:w="2394" w:type="dxa"/>
+            <w:tcBorders>
+              <w:top w:val="nil"/>
+              <w:left w:val="single" w:sz="4" w:space="0" w:color="auto"/>
+              <w:bottom w:val="single" w:sz="4" w:space="0" w:color="auto"/>
+              <w:right w:val="single" w:sz="4" w:space="0" w:color="auto"/>
+            </w:tcBorders>
+            <w:noWrap/>
+            <w:vAlign w:val="center"/>
+            <w:hideMark/>
+          </w:tcPr>
+          <w:p>
+            <w:pPr>
+              <w:spacing w:after="0" w:line="240" w:lineRule="auto"/>
+              <w:rPr>
+                <w:rFonts w:ascii="Calibri" w:eastAsia="Times New Roman" w:hAnsi="Calibri" w:cs="Calibri"/>
+                <w:color w:val="000000"/>
+                <w:kern w:val="0"/>
+                <w:sz w:val="22"/>
+                <w:szCs w:val="22"/>
+                <w:lang w:val="en-ID" w:eastAsia="en-ID"/>
+                <w14:ligatures w14:val="none"/>
+              </w:rPr>
+            </w:pPr>
+            <w:r>
+              <w:rPr>
+                <w:rFonts w:ascii="Calibri" w:eastAsia="Times New Roman" w:hAnsi="Calibri" w:cs="Calibri"/>
+                <w:color w:val="000000"/>
+                <w:kern w:val="0"/>
+                <w:sz w:val="22"/>
+                <w:szCs w:val="22"/>
+                <w:lang w:val="en-ID" w:eastAsia="en-ID"/>
+                <w14:ligatures w14:val="none"/>
+              </w:rPr>
+              <w:t>Kost Mario</w:t>
+            </w:r>
+          </w:p>
+        </w:tc>
+        <w:tc>
+          <w:tcPr>
+            <w:tcW w:w="917" w:type="dxa"/>
+            <w:tcBorders>
+              <w:top w:val="nil"/>
+              <w:left w:val="nil"/>
+              <w:bottom w:val="single" w:sz="4" w:space="0" w:color="auto"/>
+              <w:right w:val="single" w:sz="4" w:space="0" w:color="auto"/>
+            </w:tcBorders>
+            <w:noWrap/>
+            <w:vAlign w:val="center"/>
+            <w:hideMark/>
+          </w:tcPr>
+          <w:p>
+            <w:pPr>
+              <w:spacing w:after="0" w:line="240" w:lineRule="auto"/>
+              <w:rPr>
+                <w:rFonts w:ascii="Calibri" w:eastAsia="Times New Roman" w:hAnsi="Calibri" w:cs="Calibri"/>
+                <w:color w:val="000000"/>
+                <w:kern w:val="0"/>
+                <w:sz w:val="22"/>
+                <w:szCs w:val="22"/>
+                <w:lang w:val="en-ID" w:eastAsia="en-ID"/>
+                <w14:ligatures w14:val="none"/>
+              </w:rPr>
+            </w:pPr>
+            <w:proofErr w:type="spellStart"/>
+            <w:r>
+              <w:rPr>
+                <w:rFonts w:ascii="Calibri" w:eastAsia="Times New Roman" w:hAnsi="Calibri" w:cs="Calibri"/>
+                <w:color w:val="000000"/>
+                <w:kern w:val="0"/>
+                <w:sz w:val="22"/>
+                <w:szCs w:val="22"/>
+                <w:lang w:val="en-ID" w:eastAsia="en-ID"/>
+                <w14:ligatures w14:val="none"/>
+              </w:rPr>
+              <w:t>Sukolilo</w:t>
+            </w:r>
+            <w:proofErr w:type="spellEnd"/>
+          </w:p>
+        </w:tc>
+        <w:tc>
+          <w:tcPr>
+            <w:tcW w:w="3914" w:type="dxa"/>
+            <w:tcBorders>
+              <w:top w:val="nil"/>
+              <w:left w:val="nil"/>
+              <w:bottom w:val="single" w:sz="4" w:space="0" w:color="auto"/>
+              <w:right w:val="single" w:sz="4" w:space="0" w:color="auto"/>
+            </w:tcBorders>
+            <w:noWrap/>
+            <w:vAlign w:val="center"/>
+            <w:hideMark/>
+          </w:tcPr>
+          <w:p>
+            <w:pPr>
+              <w:spacing w:after="0" w:line="240" w:lineRule="auto"/>
+              <w:rPr>
+                <w:rFonts w:ascii="Calibri" w:eastAsia="Times New Roman" w:hAnsi="Calibri" w:cs="Calibri"/>
+                <w:color w:val="000000"/>
+                <w:kern w:val="0"/>
+                <w:sz w:val="22"/>
+                <w:szCs w:val="22"/>
+                <w:lang w:val="en-ID" w:eastAsia="en-ID"/>
+                <w14:ligatures w14:val="none"/>
+              </w:rPr>
+            </w:pPr>
+            <w:r>
+              <w:rPr>
+                <w:rFonts w:ascii="Calibri" w:eastAsia="Times New Roman" w:hAnsi="Calibri" w:cs="Calibri"/>
+                <w:color w:val="000000"/>
+                <w:kern w:val="0"/>
+                <w:sz w:val="22"/>
+                <w:szCs w:val="22"/>
+                <w:lang w:val="en-ID" w:eastAsia="en-ID"/>
+                <w14:ligatures w14:val="none"/>
+              </w:rPr>
+              <w:t xml:space="preserve">K. Mandi Dalam, </w:t>
+            </w:r>
+            <w:proofErr w:type="spellStart"/>
+            <w:r>
+              <w:rPr>
+                <w:rFonts w:ascii="Calibri" w:eastAsia="Times New Roman" w:hAnsi="Calibri" w:cs="Calibri"/>
+                <w:color w:val="000000"/>
+                <w:kern w:val="0"/>
+                <w:sz w:val="22"/>
+                <w:szCs w:val="22"/>
+                <w:lang w:val="en-ID" w:eastAsia="en-ID"/>
+                <w14:ligatures w14:val="none"/>
+              </w:rPr>
+              <w:t>WiFi</w:t>
+            </w:r>
+            <w:proofErr w:type="spellEnd"/>
+            <w:r>
+              <w:rPr>
+                <w:rFonts w:ascii="Calibri" w:eastAsia="Times New Roman" w:hAnsi="Calibri" w:cs="Calibri"/>
+                <w:color w:val="000000"/>
+                <w:kern w:val="0"/>
+                <w:sz w:val="22"/>
+                <w:szCs w:val="22"/>
+                <w:lang w:val="en-ID" w:eastAsia="en-ID"/>
+                <w14:ligatures w14:val="none"/>
+              </w:rPr>
+              <w:t xml:space="preserve">, AC, </w:t>
+            </w:r>
+            <w:proofErr w:type="spellStart"/>
+            <w:r>
+              <w:rPr>
+                <w:rFonts w:ascii="Calibri" w:eastAsia="Times New Roman" w:hAnsi="Calibri" w:cs="Calibri"/>
+                <w:color w:val="000000"/>
+                <w:kern w:val="0"/>
+                <w:sz w:val="22"/>
+                <w:szCs w:val="22"/>
+                <w:lang w:val="en-ID" w:eastAsia="en-ID"/>
+                <w14:ligatures w14:val="none"/>
+              </w:rPr>
+              <w:t>Kloset</w:t>
+            </w:r>
+            <w:proofErr w:type="spellEnd"/>
+            <w:r>
+              <w:rPr>
+                <w:rFonts w:ascii="Calibri" w:eastAsia="Times New Roman" w:hAnsi="Calibri" w:cs="Calibri"/>
+                <w:color w:val="000000"/>
+                <w:kern w:val="0"/>
+                <w:sz w:val="22"/>
+                <w:szCs w:val="22"/>
+                <w:lang w:val="en-ID" w:eastAsia="en-ID"/>
+                <w14:ligatures w14:val="none"/>
+              </w:rPr>
+              <w:t xml:space="preserve"> Duduk, Kasur, Akses 24 Jam</w:t>
+            </w:r>
+          </w:p>
+        </w:tc>
+        <w:tc>
+          <w:tcPr>
+            <w:tcW w:w="862" w:type="dxa"/>
+            <w:tcBorders>
+              <w:top w:val="nil"/>
+              <w:left w:val="nil"/>
+              <w:bottom w:val="single" w:sz="4" w:space="0" w:color="auto"/>
+              <w:right w:val="single" w:sz="4" w:space="0" w:color="auto"/>
+            </w:tcBorders>
+            <w:noWrap/>
+            <w:vAlign w:val="center"/>
+            <w:hideMark/>
+          </w:tcPr>
+          <w:p>
+            <w:pPr>
+              <w:spacing w:after="0" w:line="240" w:lineRule="auto"/>
+              <w:rPr>
+                <w:rFonts w:ascii="Calibri" w:eastAsia="Times New Roman" w:hAnsi="Calibri" w:cs="Calibri"/>
+                <w:color w:val="000000"/>
+                <w:kern w:val="0"/>
+                <w:sz w:val="22"/>
+                <w:szCs w:val="22"/>
+                <w:lang w:val="en-ID" w:eastAsia="en-ID"/>
+                <w14:ligatures w14:val="none"/>
+              </w:rPr>
+            </w:pPr>
+            <w:r>
+              <w:rPr>
+                <w:rFonts w:ascii="Calibri" w:eastAsia="Times New Roman" w:hAnsi="Calibri" w:cs="Calibri"/>
+                <w:color w:val="000000"/>
+                <w:kern w:val="0"/>
+                <w:sz w:val="22"/>
+                <w:szCs w:val="22"/>
+                <w:lang w:val="en-ID" w:eastAsia="en-ID"/>
+                <w14:ligatures w14:val="none"/>
+              </w:rPr>
+              <w:t> </w:t>
+            </w:r>
+          </w:p>
+        </w:tc>
+        <w:tc>
+          <w:tcPr>
+            <w:tcW w:w="1406" w:type="dxa"/>
+            <w:tcBorders>
+              <w:top w:val="nil"/>
+              <w:left w:val="nil"/>
+              <w:bottom w:val="single" w:sz="4" w:space="0" w:color="auto"/>
+              <w:right w:val="single" w:sz="4" w:space="0" w:color="auto"/>
+            </w:tcBorders>
+            <w:noWrap/>
+            <w:vAlign w:val="center"/>
+            <w:hideMark/>
+          </w:tcPr>
+          <w:p>
+            <w:pPr>
+              <w:spacing w:after="0" w:line="240" w:lineRule="auto"/>
+              <w:jc w:val="right"/>
+              <w:rPr>
+                <w:rFonts w:ascii="Calibri" w:eastAsia="Times New Roman" w:hAnsi="Calibri" w:cs="Calibri"/>
+                <w:color w:val="000000"/>
+                <w:kern w:val="0"/>
+                <w:sz w:val="22"/>
+                <w:szCs w:val="22"/>
+                <w:lang w:val="en-ID" w:eastAsia="en-ID"/>
+                <w14:ligatures w14:val="none"/>
+              </w:rPr>
+            </w:pPr>
+            <w:r>
+              <w:rPr>
+                <w:rFonts w:ascii="Calibri" w:eastAsia="Times New Roman" w:hAnsi="Calibri" w:cs="Calibri"/>
+                <w:color w:val="000000"/>
+                <w:kern w:val="0"/>
+                <w:sz w:val="22"/>
+                <w:szCs w:val="22"/>
+                <w:lang w:val="en-ID" w:eastAsia="en-ID"/>
+                <w14:ligatures w14:val="none"/>
+              </w:rPr>
+              <w:t>Rp1.500.000</w:t>
+            </w:r>
+          </w:p>
+        </w:tc>
+      </w:tr>
+      <w:tr>
+        <w:trPr>
+          <w:trHeight w:val="237"/>
+        </w:trPr>
+        <w:tc>
+          <w:tcPr>
+            <w:tcW w:w="2394" w:type="dxa"/>
+            <w:tcBorders>
+              <w:top w:val="nil"/>
+              <w:left w:val="single" w:sz="4" w:space="0" w:color="auto"/>
+              <w:bottom w:val="single" w:sz="4" w:space="0" w:color="auto"/>
+              <w:right w:val="single" w:sz="4" w:space="0" w:color="auto"/>
+            </w:tcBorders>
+            <w:noWrap/>
+            <w:vAlign w:val="center"/>
+            <w:hideMark/>
+          </w:tcPr>
+          <w:p>
+            <w:pPr>
+              <w:spacing w:after="0" w:line="240" w:lineRule="auto"/>
+              <w:rPr>
+                <w:rFonts w:ascii="Calibri" w:eastAsia="Times New Roman" w:hAnsi="Calibri" w:cs="Calibri"/>
+                <w:color w:val="000000"/>
+                <w:kern w:val="0"/>
+                <w:sz w:val="22"/>
+                <w:szCs w:val="22"/>
+                <w:lang w:val="en-ID" w:eastAsia="en-ID"/>
+                <w14:ligatures w14:val="none"/>
+              </w:rPr>
+            </w:pPr>
+            <w:r>
+              <w:rPr>
+                <w:rFonts w:ascii="Calibri" w:eastAsia="Times New Roman" w:hAnsi="Calibri" w:cs="Calibri"/>
+                <w:color w:val="000000"/>
+                <w:kern w:val="0"/>
+                <w:sz w:val="22"/>
+                <w:szCs w:val="22"/>
+                <w:lang w:val="en-ID" w:eastAsia="en-ID"/>
+                <w14:ligatures w14:val="none"/>
+              </w:rPr>
+              <w:t>Kost Hub E</w:t>
+            </w:r>
+          </w:p>
+        </w:tc>
+        <w:tc>
+          <w:tcPr>
+            <w:tcW w:w="917" w:type="dxa"/>
+            <w:tcBorders>
+              <w:top w:val="nil"/>
+              <w:left w:val="nil"/>
+              <w:bottom w:val="single" w:sz="4" w:space="0" w:color="auto"/>
+              <w:right w:val="single" w:sz="4" w:space="0" w:color="auto"/>
+            </w:tcBorders>
+            <w:noWrap/>
+            <w:vAlign w:val="center"/>
+            <w:hideMark/>
+          </w:tcPr>
+          <w:p>
+            <w:pPr>
+              <w:spacing w:after="0" w:line="240" w:lineRule="auto"/>
+              <w:rPr>
+                <w:rFonts w:ascii="Calibri" w:eastAsia="Times New Roman" w:hAnsi="Calibri" w:cs="Calibri"/>
+                <w:color w:val="000000"/>
+                <w:kern w:val="0"/>
+                <w:sz w:val="22"/>
+                <w:szCs w:val="22"/>
+                <w:lang w:val="en-ID" w:eastAsia="en-ID"/>
+                <w14:ligatures w14:val="none"/>
+              </w:rPr>
+            </w:pPr>
+            <w:proofErr w:type="spellStart"/>
+            <w:r>
+              <w:rPr>
+                <w:rFonts w:ascii="Calibri" w:eastAsia="Times New Roman" w:hAnsi="Calibri" w:cs="Calibri"/>
+                <w:color w:val="000000"/>
+                <w:kern w:val="0"/>
+                <w:sz w:val="22"/>
+                <w:szCs w:val="22"/>
+                <w:lang w:val="en-ID" w:eastAsia="en-ID"/>
+                <w14:ligatures w14:val="none"/>
+              </w:rPr>
+              <w:t>Sukolilo</w:t>
+            </w:r>
+            <w:proofErr w:type="spellEnd"/>
+          </w:p>
+        </w:tc>
+        <w:tc>
+          <w:tcPr>
+            <w:tcW w:w="3914" w:type="dxa"/>
+            <w:tcBorders>
+              <w:top w:val="nil"/>
+              <w:left w:val="nil"/>
+              <w:bottom w:val="single" w:sz="4" w:space="0" w:color="auto"/>
+              <w:right w:val="single" w:sz="4" w:space="0" w:color="auto"/>
+            </w:tcBorders>
+            <w:noWrap/>
+            <w:vAlign w:val="center"/>
+            <w:hideMark/>
+          </w:tcPr>
+          <w:p>
+            <w:pPr>
+              <w:spacing w:after="0" w:line="240" w:lineRule="auto"/>
+              <w:rPr>
+                <w:rFonts w:ascii="Calibri" w:eastAsia="Times New Roman" w:hAnsi="Calibri" w:cs="Calibri"/>
+                <w:color w:val="000000"/>
+                <w:kern w:val="0"/>
+                <w:sz w:val="22"/>
+                <w:szCs w:val="22"/>
+                <w:lang w:val="en-ID" w:eastAsia="en-ID"/>
+                <w14:ligatures w14:val="none"/>
+              </w:rPr>
+            </w:pPr>
+            <w:r>
+              <w:rPr>
+                <w:rFonts w:ascii="Calibri" w:eastAsia="Times New Roman" w:hAnsi="Calibri" w:cs="Calibri"/>
+                <w:color w:val="000000"/>
+                <w:kern w:val="0"/>
+                <w:sz w:val="22"/>
+                <w:szCs w:val="22"/>
+                <w:lang w:val="en-ID" w:eastAsia="en-ID"/>
+                <w14:ligatures w14:val="none"/>
+              </w:rPr>
+              <w:t xml:space="preserve">K. Mandi Dalam, </w:t>
+            </w:r>
+            <w:proofErr w:type="spellStart"/>
+            <w:r>
+              <w:rPr>
+                <w:rFonts w:ascii="Calibri" w:eastAsia="Times New Roman" w:hAnsi="Calibri" w:cs="Calibri"/>
+                <w:color w:val="000000"/>
+                <w:kern w:val="0"/>
+                <w:sz w:val="22"/>
+                <w:szCs w:val="22"/>
+                <w:lang w:val="en-ID" w:eastAsia="en-ID"/>
+                <w14:ligatures w14:val="none"/>
+              </w:rPr>
+              <w:t>WiFi</w:t>
+            </w:r>
+            <w:proofErr w:type="spellEnd"/>
+            <w:r>
+              <w:rPr>
+                <w:rFonts w:ascii="Calibri" w:eastAsia="Times New Roman" w:hAnsi="Calibri" w:cs="Calibri"/>
+                <w:color w:val="000000"/>
+                <w:kern w:val="0"/>
+                <w:sz w:val="22"/>
+                <w:szCs w:val="22"/>
+                <w:lang w:val="en-ID" w:eastAsia="en-ID"/>
+                <w14:ligatures w14:val="none"/>
+              </w:rPr>
+              <w:t xml:space="preserve">, AC, </w:t>
+            </w:r>
+            <w:proofErr w:type="spellStart"/>
+            <w:r>
+              <w:rPr>
+                <w:rFonts w:ascii="Calibri" w:eastAsia="Times New Roman" w:hAnsi="Calibri" w:cs="Calibri"/>
+                <w:color w:val="000000"/>
+                <w:kern w:val="0"/>
+                <w:sz w:val="22"/>
+                <w:szCs w:val="22"/>
+                <w:lang w:val="en-ID" w:eastAsia="en-ID"/>
+                <w14:ligatures w14:val="none"/>
+              </w:rPr>
+              <w:t>Kloset</w:t>
+            </w:r>
+            <w:proofErr w:type="spellEnd"/>
+            <w:r>
+              <w:rPr>
+                <w:rFonts w:ascii="Calibri" w:eastAsia="Times New Roman" w:hAnsi="Calibri" w:cs="Calibri"/>
+                <w:color w:val="000000"/>
+                <w:kern w:val="0"/>
+                <w:sz w:val="22"/>
+                <w:szCs w:val="22"/>
+                <w:lang w:val="en-ID" w:eastAsia="en-ID"/>
+                <w14:ligatures w14:val="none"/>
+              </w:rPr>
+              <w:t xml:space="preserve"> Duduk, Kasur, Akses 24 Jam</w:t>
+            </w:r>
+          </w:p>
+        </w:tc>
+        <w:tc>
+          <w:tcPr>
+            <w:tcW w:w="862" w:type="dxa"/>
+            <w:tcBorders>
+              <w:top w:val="nil"/>
+              <w:left w:val="nil"/>
+              <w:bottom w:val="single" w:sz="4" w:space="0" w:color="auto"/>
+              <w:right w:val="single" w:sz="4" w:space="0" w:color="auto"/>
+            </w:tcBorders>
+            <w:noWrap/>
+            <w:vAlign w:val="center"/>
+            <w:hideMark/>
+          </w:tcPr>
+          <w:p>
+            <w:pPr>
+              <w:spacing w:after="0" w:line="240" w:lineRule="auto"/>
+              <w:rPr>
+                <w:rFonts w:ascii="Calibri" w:eastAsia="Times New Roman" w:hAnsi="Calibri" w:cs="Calibri"/>
+                <w:color w:val="000000"/>
+                <w:kern w:val="0"/>
+                <w:sz w:val="22"/>
+                <w:szCs w:val="22"/>
+                <w:lang w:val="en-ID" w:eastAsia="en-ID"/>
+                <w14:ligatures w14:val="none"/>
+              </w:rPr>
+            </w:pPr>
+            <w:r>
+              <w:rPr>
+                <w:rFonts w:ascii="Calibri" w:eastAsia="Times New Roman" w:hAnsi="Calibri" w:cs="Calibri"/>
+                <w:color w:val="000000"/>
+                <w:kern w:val="0"/>
+                <w:sz w:val="22"/>
+                <w:szCs w:val="22"/>
+                <w:lang w:val="en-ID" w:eastAsia="en-ID"/>
+                <w14:ligatures w14:val="none"/>
+              </w:rPr>
+              <w:t> </w:t>
+            </w:r>
+          </w:p>
+        </w:tc>
+        <w:tc>
+          <w:tcPr>
+            <w:tcW w:w="1406" w:type="dxa"/>
+            <w:tcBorders>
+              <w:top w:val="nil"/>
+              <w:left w:val="nil"/>
+              <w:bottom w:val="single" w:sz="4" w:space="0" w:color="auto"/>
+              <w:right w:val="single" w:sz="4" w:space="0" w:color="auto"/>
+            </w:tcBorders>
+            <w:noWrap/>
+            <w:vAlign w:val="center"/>
+            <w:hideMark/>
+          </w:tcPr>
+          <w:p>
+            <w:pPr>
+              <w:spacing w:after="0" w:line="240" w:lineRule="auto"/>
+              <w:jc w:val="right"/>
+              <w:rPr>
+                <w:rFonts w:ascii="Calibri" w:eastAsia="Times New Roman" w:hAnsi="Calibri" w:cs="Calibri"/>
+                <w:color w:val="000000"/>
+                <w:kern w:val="0"/>
+                <w:sz w:val="22"/>
+                <w:szCs w:val="22"/>
+                <w:lang w:val="en-ID" w:eastAsia="en-ID"/>
+                <w14:ligatures w14:val="none"/>
+              </w:rPr>
+            </w:pPr>
+            <w:r>
+              <w:rPr>
+                <w:rFonts w:ascii="Calibri" w:eastAsia="Times New Roman" w:hAnsi="Calibri" w:cs="Calibri"/>
+                <w:color w:val="000000"/>
+                <w:kern w:val="0"/>
+                <w:sz w:val="22"/>
+                <w:szCs w:val="22"/>
+                <w:lang w:val="en-ID" w:eastAsia="en-ID"/>
+                <w14:ligatures w14:val="none"/>
+              </w:rPr>
+              <w:t>Rp2.200.000</w:t>
+            </w:r>
+          </w:p>
+        </w:tc>
+      </w:tr>
+      <w:tr>
+        <w:trPr>
+          <w:trHeight w:val="237"/>
+        </w:trPr>
+        <w:tc>
+          <w:tcPr>
+            <w:tcW w:w="2394" w:type="dxa"/>
+            <w:tcBorders>
+              <w:top w:val="nil"/>
+              <w:left w:val="single" w:sz="4" w:space="0" w:color="auto"/>
+              <w:bottom w:val="single" w:sz="4" w:space="0" w:color="auto"/>
+              <w:right w:val="single" w:sz="4" w:space="0" w:color="auto"/>
+            </w:tcBorders>
+            <w:noWrap/>
+            <w:vAlign w:val="center"/>
+            <w:hideMark/>
+          </w:tcPr>
+          <w:p>
+            <w:pPr>
+              <w:spacing w:after="0" w:line="240" w:lineRule="auto"/>
+              <w:rPr>
+                <w:rFonts w:ascii="Calibri" w:eastAsia="Times New Roman" w:hAnsi="Calibri" w:cs="Calibri"/>
+                <w:color w:val="000000"/>
+                <w:kern w:val="0"/>
+                <w:sz w:val="22"/>
+                <w:szCs w:val="22"/>
+                <w:lang w:val="en-ID" w:eastAsia="en-ID"/>
+                <w14:ligatures w14:val="none"/>
+              </w:rPr>
+            </w:pPr>
+            <w:r>
+              <w:rPr>
+                <w:rFonts w:ascii="Calibri" w:eastAsia="Times New Roman" w:hAnsi="Calibri" w:cs="Calibri"/>
+                <w:color w:val="000000"/>
+                <w:kern w:val="0"/>
+                <w:sz w:val="22"/>
+                <w:szCs w:val="22"/>
+                <w:lang w:val="en-ID" w:eastAsia="en-ID"/>
+                <w14:ligatures w14:val="none"/>
+              </w:rPr>
+              <w:t xml:space="preserve">Kost Maha Cita </w:t>
+            </w:r>
+            <w:proofErr w:type="spellStart"/>
+            <w:r>
+              <w:rPr>
+                <w:rFonts w:ascii="Calibri" w:eastAsia="Times New Roman" w:hAnsi="Calibri" w:cs="Calibri"/>
+                <w:color w:val="000000"/>
+                <w:kern w:val="0"/>
+                <w:sz w:val="22"/>
+                <w:szCs w:val="22"/>
+                <w:lang w:val="en-ID" w:eastAsia="en-ID"/>
+                <w14:ligatures w14:val="none"/>
+              </w:rPr>
+              <w:t>Tipe</w:t>
+            </w:r>
+            <w:proofErr w:type="spellEnd"/>
+            <w:r>
+              <w:rPr>
+                <w:rFonts w:ascii="Calibri" w:eastAsia="Times New Roman" w:hAnsi="Calibri" w:cs="Calibri"/>
+                <w:color w:val="000000"/>
+                <w:kern w:val="0"/>
+                <w:sz w:val="22"/>
+                <w:szCs w:val="22"/>
+                <w:lang w:val="en-ID" w:eastAsia="en-ID"/>
+                <w14:ligatures w14:val="none"/>
+              </w:rPr>
+              <w:t xml:space="preserve"> A</w:t>
+            </w:r>
+          </w:p>
+        </w:tc>
+        <w:tc>
+          <w:tcPr>
+            <w:tcW w:w="917" w:type="dxa"/>
+            <w:tcBorders>
+              <w:top w:val="nil"/>
+              <w:left w:val="nil"/>
+              <w:bottom w:val="single" w:sz="4" w:space="0" w:color="auto"/>
+              <w:right w:val="single" w:sz="4" w:space="0" w:color="auto"/>
+            </w:tcBorders>
+            <w:noWrap/>
+            <w:vAlign w:val="center"/>
+            <w:hideMark/>
+          </w:tcPr>
+          <w:p>
+            <w:pPr>
+              <w:spacing w:after="0" w:line="240" w:lineRule="auto"/>
+              <w:rPr>
+                <w:rFonts w:ascii="Calibri" w:eastAsia="Times New Roman" w:hAnsi="Calibri" w:cs="Calibri"/>
+                <w:color w:val="000000"/>
+                <w:kern w:val="0"/>
+                <w:sz w:val="22"/>
+                <w:szCs w:val="22"/>
+                <w:lang w:val="en-ID" w:eastAsia="en-ID"/>
+                <w14:ligatures w14:val="none"/>
+              </w:rPr>
+            </w:pPr>
+            <w:proofErr w:type="spellStart"/>
+            <w:r>
+              <w:rPr>
+                <w:rFonts w:ascii="Calibri" w:eastAsia="Times New Roman" w:hAnsi="Calibri" w:cs="Calibri"/>
+                <w:color w:val="000000"/>
+                <w:kern w:val="0"/>
+                <w:sz w:val="22"/>
+                <w:szCs w:val="22"/>
+                <w:lang w:val="en-ID" w:eastAsia="en-ID"/>
+                <w14:ligatures w14:val="none"/>
+              </w:rPr>
+              <w:t>Sukolilo</w:t>
+            </w:r>
+            <w:proofErr w:type="spellEnd"/>
+          </w:p>
+        </w:tc>
+        <w:tc>
+          <w:tcPr>
+            <w:tcW w:w="3914" w:type="dxa"/>
+            <w:tcBorders>
+              <w:top w:val="nil"/>
+              <w:left w:val="nil"/>
+              <w:bottom w:val="single" w:sz="4" w:space="0" w:color="auto"/>
+              <w:right w:val="single" w:sz="4" w:space="0" w:color="auto"/>
+            </w:tcBorders>
+            <w:noWrap/>
+            <w:vAlign w:val="center"/>
+            <w:hideMark/>
+          </w:tcPr>
+          <w:p>
+            <w:pPr>
+              <w:spacing w:after="0" w:line="240" w:lineRule="auto"/>
+              <w:rPr>
+                <w:rFonts w:ascii="Calibri" w:eastAsia="Times New Roman" w:hAnsi="Calibri" w:cs="Calibri"/>
+                <w:color w:val="000000"/>
+                <w:kern w:val="0"/>
+                <w:sz w:val="22"/>
+                <w:szCs w:val="22"/>
+                <w:lang w:val="en-ID" w:eastAsia="en-ID"/>
+                <w14:ligatures w14:val="none"/>
+              </w:rPr>
+            </w:pPr>
+            <w:r>
+              <w:rPr>
+                <w:rFonts w:ascii="Calibri" w:eastAsia="Times New Roman" w:hAnsi="Calibri" w:cs="Calibri"/>
+                <w:color w:val="000000"/>
+                <w:kern w:val="0"/>
+                <w:sz w:val="22"/>
+                <w:szCs w:val="22"/>
+                <w:lang w:val="en-ID" w:eastAsia="en-ID"/>
+                <w14:ligatures w14:val="none"/>
+              </w:rPr>
+              <w:t xml:space="preserve">K. Mandi Dalam, </w:t>
+            </w:r>
+            <w:proofErr w:type="spellStart"/>
+            <w:r>
+              <w:rPr>
+                <w:rFonts w:ascii="Calibri" w:eastAsia="Times New Roman" w:hAnsi="Calibri" w:cs="Calibri"/>
+                <w:color w:val="000000"/>
+                <w:kern w:val="0"/>
+                <w:sz w:val="22"/>
+                <w:szCs w:val="22"/>
+                <w:lang w:val="en-ID" w:eastAsia="en-ID"/>
+                <w14:ligatures w14:val="none"/>
+              </w:rPr>
+              <w:t>WiFi</w:t>
+            </w:r>
+            <w:proofErr w:type="spellEnd"/>
+            <w:r>
+              <w:rPr>
+                <w:rFonts w:ascii="Calibri" w:eastAsia="Times New Roman" w:hAnsi="Calibri" w:cs="Calibri"/>
+                <w:color w:val="000000"/>
+                <w:kern w:val="0"/>
+                <w:sz w:val="22"/>
+                <w:szCs w:val="22"/>
+                <w:lang w:val="en-ID" w:eastAsia="en-ID"/>
+                <w14:ligatures w14:val="none"/>
+              </w:rPr>
+              <w:t xml:space="preserve">, AC, </w:t>
+            </w:r>
+            <w:proofErr w:type="spellStart"/>
+            <w:r>
+              <w:rPr>
+                <w:rFonts w:ascii="Calibri" w:eastAsia="Times New Roman" w:hAnsi="Calibri" w:cs="Calibri"/>
+                <w:color w:val="000000"/>
+                <w:kern w:val="0"/>
+                <w:sz w:val="22"/>
+                <w:szCs w:val="22"/>
+                <w:lang w:val="en-ID" w:eastAsia="en-ID"/>
+                <w14:ligatures w14:val="none"/>
+              </w:rPr>
+              <w:t>Kloset</w:t>
+            </w:r>
+            <w:proofErr w:type="spellEnd"/>
+            <w:r>
+              <w:rPr>
+                <w:rFonts w:ascii="Calibri" w:eastAsia="Times New Roman" w:hAnsi="Calibri" w:cs="Calibri"/>
+                <w:color w:val="000000"/>
+                <w:kern w:val="0"/>
+                <w:sz w:val="22"/>
+                <w:szCs w:val="22"/>
+                <w:lang w:val="en-ID" w:eastAsia="en-ID"/>
+                <w14:ligatures w14:val="none"/>
+              </w:rPr>
+              <w:t xml:space="preserve"> Duduk, Kasur, Akses 24 Jam</w:t>
+            </w:r>
+          </w:p>
+        </w:tc>
+        <w:tc>
+          <w:tcPr>
+            <w:tcW w:w="862" w:type="dxa"/>
+            <w:tcBorders>
+              <w:top w:val="nil"/>
+              <w:left w:val="nil"/>
+              <w:bottom w:val="single" w:sz="4" w:space="0" w:color="auto"/>
+              <w:right w:val="single" w:sz="4" w:space="0" w:color="auto"/>
+            </w:tcBorders>
+            <w:noWrap/>
+            <w:vAlign w:val="center"/>
+            <w:hideMark/>
+          </w:tcPr>
+          <w:p>
+            <w:pPr>
+              <w:spacing w:after="0" w:line="240" w:lineRule="auto"/>
+              <w:rPr>
+                <w:rFonts w:ascii="Calibri" w:eastAsia="Times New Roman" w:hAnsi="Calibri" w:cs="Calibri"/>
+                <w:color w:val="000000"/>
+                <w:kern w:val="0"/>
+                <w:sz w:val="22"/>
+                <w:szCs w:val="22"/>
+                <w:lang w:val="en-ID" w:eastAsia="en-ID"/>
+                <w14:ligatures w14:val="none"/>
+              </w:rPr>
+            </w:pPr>
+            <w:r>
+              <w:rPr>
+                <w:rFonts w:ascii="Calibri" w:eastAsia="Times New Roman" w:hAnsi="Calibri" w:cs="Calibri"/>
+                <w:color w:val="000000"/>
+                <w:kern w:val="0"/>
+                <w:sz w:val="22"/>
+                <w:szCs w:val="22"/>
+                <w:lang w:val="en-ID" w:eastAsia="en-ID"/>
+                <w14:ligatures w14:val="none"/>
+              </w:rPr>
+              <w:t> </w:t>
+            </w:r>
+          </w:p>
+        </w:tc>
+        <w:tc>
+          <w:tcPr>
+            <w:tcW w:w="1406" w:type="dxa"/>
+            <w:tcBorders>
+              <w:top w:val="nil"/>
+              <w:left w:val="nil"/>
+              <w:bottom w:val="single" w:sz="4" w:space="0" w:color="auto"/>
+              <w:right w:val="single" w:sz="4" w:space="0" w:color="auto"/>
+            </w:tcBorders>
+            <w:noWrap/>
+            <w:vAlign w:val="center"/>
+            <w:hideMark/>
+          </w:tcPr>
+          <w:p>
+            <w:pPr>
+              <w:spacing w:after="0" w:line="240" w:lineRule="auto"/>
+              <w:jc w:val="right"/>
+              <w:rPr>
+                <w:rFonts w:ascii="Calibri" w:eastAsia="Times New Roman" w:hAnsi="Calibri" w:cs="Calibri"/>
+                <w:color w:val="000000"/>
+                <w:kern w:val="0"/>
+                <w:sz w:val="22"/>
+                <w:szCs w:val="22"/>
+                <w:lang w:val="en-ID" w:eastAsia="en-ID"/>
+                <w14:ligatures w14:val="none"/>
+              </w:rPr>
+            </w:pPr>
+            <w:r>
+              <w:rPr>
+                <w:rFonts w:ascii="Calibri" w:eastAsia="Times New Roman" w:hAnsi="Calibri" w:cs="Calibri"/>
+                <w:color w:val="000000"/>
+                <w:kern w:val="0"/>
+                <w:sz w:val="22"/>
+                <w:szCs w:val="22"/>
+                <w:lang w:val="en-ID" w:eastAsia="en-ID"/>
+                <w14:ligatures w14:val="none"/>
+              </w:rPr>
+              <w:t>Rp1.500.000</w:t>
+            </w:r>
+          </w:p>
+        </w:tc>
+      </w:tr>
+      <w:tr>
+        <w:trPr>
+          <w:trHeight w:val="237"/>
+        </w:trPr>
+        <w:tc>
+          <w:tcPr>
+            <w:tcW w:w="2394" w:type="dxa"/>
+            <w:tcBorders>
+              <w:top w:val="nil"/>
+              <w:left w:val="single" w:sz="4" w:space="0" w:color="auto"/>
+              <w:bottom w:val="single" w:sz="4" w:space="0" w:color="auto"/>
+              <w:right w:val="single" w:sz="4" w:space="0" w:color="auto"/>
+            </w:tcBorders>
+            <w:noWrap/>
+            <w:vAlign w:val="center"/>
+            <w:hideMark/>
+          </w:tcPr>
+          <w:p>
+            <w:pPr>
+              <w:spacing w:after="0" w:line="240" w:lineRule="auto"/>
+              <w:rPr>
+                <w:rFonts w:ascii="Calibri" w:eastAsia="Times New Roman" w:hAnsi="Calibri" w:cs="Calibri"/>
+                <w:color w:val="000000"/>
+                <w:kern w:val="0"/>
+                <w:sz w:val="22"/>
+                <w:szCs w:val="22"/>
+                <w:lang w:val="en-ID" w:eastAsia="en-ID"/>
+                <w14:ligatures w14:val="none"/>
+              </w:rPr>
+            </w:pPr>
+            <w:r>
+              <w:rPr>
+                <w:rFonts w:ascii="Calibri" w:eastAsia="Times New Roman" w:hAnsi="Calibri" w:cs="Calibri"/>
+                <w:color w:val="000000"/>
+                <w:kern w:val="0"/>
+                <w:sz w:val="22"/>
+                <w:szCs w:val="22"/>
+                <w:lang w:val="en-ID" w:eastAsia="en-ID"/>
+                <w14:ligatures w14:val="none"/>
+              </w:rPr>
+              <w:t xml:space="preserve">Kost </w:t>
+            </w:r>
+            <w:proofErr w:type="spellStart"/>
+            <w:r>
+              <w:rPr>
+                <w:rFonts w:ascii="Calibri" w:eastAsia="Times New Roman" w:hAnsi="Calibri" w:cs="Calibri"/>
+                <w:color w:val="000000"/>
+                <w:kern w:val="0"/>
+                <w:sz w:val="22"/>
+                <w:szCs w:val="22"/>
+                <w:lang w:val="en-ID" w:eastAsia="en-ID"/>
+                <w14:ligatures w14:val="none"/>
+              </w:rPr>
+              <w:t>Griya</w:t>
+            </w:r>
+            <w:proofErr w:type="spellEnd"/>
+            <w:r>
+              <w:rPr>
+                <w:rFonts w:ascii="Calibri" w:eastAsia="Times New Roman" w:hAnsi="Calibri" w:cs="Calibri"/>
+                <w:color w:val="000000"/>
+                <w:kern w:val="0"/>
+                <w:sz w:val="22"/>
+                <w:szCs w:val="22"/>
+                <w:lang w:val="en-ID" w:eastAsia="en-ID"/>
+                <w14:ligatures w14:val="none"/>
+              </w:rPr>
+              <w:t xml:space="preserve"> 4S</w:t>
+            </w:r>
+          </w:p>
+        </w:tc>
+        <w:tc>
+          <w:tcPr>
+            <w:tcW w:w="917" w:type="dxa"/>
+            <w:tcBorders>
+              <w:top w:val="nil"/>
+              <w:left w:val="nil"/>
+              <w:bottom w:val="single" w:sz="4" w:space="0" w:color="auto"/>
+              <w:right w:val="single" w:sz="4" w:space="0" w:color="auto"/>
+            </w:tcBorders>
+            <w:noWrap/>
+            <w:vAlign w:val="center"/>
+            <w:hideMark/>
+          </w:tcPr>
+          <w:p>
+            <w:pPr>
+              <w:spacing w:after="0" w:line="240" w:lineRule="auto"/>
+              <w:rPr>
+                <w:rFonts w:ascii="Calibri" w:eastAsia="Times New Roman" w:hAnsi="Calibri" w:cs="Calibri"/>
+                <w:color w:val="000000"/>
+                <w:kern w:val="0"/>
+                <w:sz w:val="22"/>
+                <w:szCs w:val="22"/>
+                <w:lang w:val="en-ID" w:eastAsia="en-ID"/>
+                <w14:ligatures w14:val="none"/>
+              </w:rPr>
+            </w:pPr>
+            <w:proofErr w:type="spellStart"/>
+            <w:r>
+              <w:rPr>
+                <w:rFonts w:ascii="Calibri" w:eastAsia="Times New Roman" w:hAnsi="Calibri" w:cs="Calibri"/>
+                <w:color w:val="000000"/>
+                <w:kern w:val="0"/>
+                <w:sz w:val="22"/>
+                <w:szCs w:val="22"/>
+                <w:lang w:val="en-ID" w:eastAsia="en-ID"/>
+                <w14:ligatures w14:val="none"/>
+              </w:rPr>
+              <w:t>Sukolilo</w:t>
+            </w:r>
+            <w:proofErr w:type="spellEnd"/>
+          </w:p>
+        </w:tc>
+        <w:tc>
+          <w:tcPr>
+            <w:tcW w:w="3914" w:type="dxa"/>
+            <w:tcBorders>
+              <w:top w:val="nil"/>
+              <w:left w:val="nil"/>
+              <w:bottom w:val="single" w:sz="4" w:space="0" w:color="auto"/>
+              <w:right w:val="single" w:sz="4" w:space="0" w:color="auto"/>
+            </w:tcBorders>
+            <w:noWrap/>
+            <w:vAlign w:val="center"/>
+            <w:hideMark/>
+          </w:tcPr>
+          <w:p>
+            <w:pPr>
+              <w:spacing w:after="0" w:line="240" w:lineRule="auto"/>
+              <w:rPr>
+                <w:rFonts w:ascii="Calibri" w:eastAsia="Times New Roman" w:hAnsi="Calibri" w:cs="Calibri"/>
+                <w:color w:val="000000"/>
+                <w:kern w:val="0"/>
+                <w:sz w:val="22"/>
+                <w:szCs w:val="22"/>
+                <w:lang w:val="en-ID" w:eastAsia="en-ID"/>
+                <w14:ligatures w14:val="none"/>
+              </w:rPr>
+            </w:pPr>
+            <w:r>
+              <w:rPr>
+                <w:rFonts w:ascii="Calibri" w:eastAsia="Times New Roman" w:hAnsi="Calibri" w:cs="Calibri"/>
+                <w:color w:val="000000"/>
+                <w:kern w:val="0"/>
+                <w:sz w:val="22"/>
+                <w:szCs w:val="22"/>
+                <w:lang w:val="en-ID" w:eastAsia="en-ID"/>
+                <w14:ligatures w14:val="none"/>
+              </w:rPr>
+              <w:t xml:space="preserve">K. Mandi Dalam, </w:t>
+            </w:r>
+            <w:proofErr w:type="spellStart"/>
+            <w:r>
+              <w:rPr>
+                <w:rFonts w:ascii="Calibri" w:eastAsia="Times New Roman" w:hAnsi="Calibri" w:cs="Calibri"/>
+                <w:color w:val="000000"/>
+                <w:kern w:val="0"/>
+                <w:sz w:val="22"/>
+                <w:szCs w:val="22"/>
+                <w:lang w:val="en-ID" w:eastAsia="en-ID"/>
+                <w14:ligatures w14:val="none"/>
+              </w:rPr>
+              <w:t>WiFi</w:t>
+            </w:r>
+            <w:proofErr w:type="spellEnd"/>
+            <w:r>
+              <w:rPr>
+                <w:rFonts w:ascii="Calibri" w:eastAsia="Times New Roman" w:hAnsi="Calibri" w:cs="Calibri"/>
+                <w:color w:val="000000"/>
+                <w:kern w:val="0"/>
+                <w:sz w:val="22"/>
+                <w:szCs w:val="22"/>
+                <w:lang w:val="en-ID" w:eastAsia="en-ID"/>
+                <w14:ligatures w14:val="none"/>
+              </w:rPr>
+              <w:t xml:space="preserve">, AC, </w:t>
+            </w:r>
+            <w:proofErr w:type="spellStart"/>
+            <w:r>
+              <w:rPr>
+                <w:rFonts w:ascii="Calibri" w:eastAsia="Times New Roman" w:hAnsi="Calibri" w:cs="Calibri"/>
+                <w:color w:val="000000"/>
+                <w:kern w:val="0"/>
+                <w:sz w:val="22"/>
+                <w:szCs w:val="22"/>
+                <w:lang w:val="en-ID" w:eastAsia="en-ID"/>
+                <w14:ligatures w14:val="none"/>
+              </w:rPr>
+              <w:t>Kloset</w:t>
+            </w:r>
+            <w:proofErr w:type="spellEnd"/>
+            <w:r>
+              <w:rPr>
+                <w:rFonts w:ascii="Calibri" w:eastAsia="Times New Roman" w:hAnsi="Calibri" w:cs="Calibri"/>
+                <w:color w:val="000000"/>
+                <w:kern w:val="0"/>
+                <w:sz w:val="22"/>
+                <w:szCs w:val="22"/>
+                <w:lang w:val="en-ID" w:eastAsia="en-ID"/>
+                <w14:ligatures w14:val="none"/>
+              </w:rPr>
+              <w:t xml:space="preserve"> Duduk, Kasur, Akses 24 Jam</w:t>
+            </w:r>
+          </w:p>
+        </w:tc>
+        <w:tc>
+          <w:tcPr>
+            <w:tcW w:w="862" w:type="dxa"/>
+            <w:tcBorders>
+              <w:top w:val="nil"/>
+              <w:left w:val="nil"/>
+              <w:bottom w:val="single" w:sz="4" w:space="0" w:color="auto"/>
+              <w:right w:val="single" w:sz="4" w:space="0" w:color="auto"/>
+            </w:tcBorders>
+            <w:noWrap/>
+            <w:vAlign w:val="center"/>
+            <w:hideMark/>
+          </w:tcPr>
+          <w:p>
+            <w:pPr>
+              <w:spacing w:after="0" w:line="240" w:lineRule="auto"/>
+              <w:rPr>
+                <w:rFonts w:ascii="Calibri" w:eastAsia="Times New Roman" w:hAnsi="Calibri" w:cs="Calibri"/>
+                <w:color w:val="000000"/>
+                <w:kern w:val="0"/>
+                <w:sz w:val="22"/>
+                <w:szCs w:val="22"/>
+                <w:lang w:val="en-ID" w:eastAsia="en-ID"/>
+                <w14:ligatures w14:val="none"/>
+              </w:rPr>
+            </w:pPr>
+            <w:r>
+              <w:rPr>
+                <w:rFonts w:ascii="Calibri" w:eastAsia="Times New Roman" w:hAnsi="Calibri" w:cs="Calibri"/>
+                <w:color w:val="000000"/>
+                <w:kern w:val="0"/>
+                <w:sz w:val="22"/>
+                <w:szCs w:val="22"/>
+                <w:lang w:val="en-ID" w:eastAsia="en-ID"/>
+                <w14:ligatures w14:val="none"/>
+              </w:rPr>
+              <w:t>4.6</w:t>
+            </w:r>
+          </w:p>
+        </w:tc>
+        <w:tc>
+          <w:tcPr>
+            <w:tcW w:w="1406" w:type="dxa"/>
+            <w:tcBorders>
+              <w:top w:val="nil"/>
+              <w:left w:val="nil"/>
+              <w:bottom w:val="single" w:sz="4" w:space="0" w:color="auto"/>
+              <w:right w:val="single" w:sz="4" w:space="0" w:color="auto"/>
+            </w:tcBorders>
+            <w:noWrap/>
+            <w:vAlign w:val="center"/>
+            <w:hideMark/>
+          </w:tcPr>
+          <w:p>
+            <w:pPr>
+              <w:spacing w:after="0" w:line="240" w:lineRule="auto"/>
+              <w:jc w:val="right"/>
+              <w:rPr>
+                <w:rFonts w:ascii="Calibri" w:eastAsia="Times New Roman" w:hAnsi="Calibri" w:cs="Calibri"/>
+                <w:color w:val="000000"/>
+                <w:kern w:val="0"/>
+                <w:sz w:val="22"/>
+                <w:szCs w:val="22"/>
+                <w:lang w:val="en-ID" w:eastAsia="en-ID"/>
+                <w14:ligatures w14:val="none"/>
+              </w:rPr>
+            </w:pPr>
+            <w:r>
+              <w:rPr>
+                <w:rFonts w:ascii="Calibri" w:eastAsia="Times New Roman" w:hAnsi="Calibri" w:cs="Calibri"/>
+                <w:color w:val="000000"/>
+                <w:kern w:val="0"/>
+                <w:sz w:val="22"/>
+                <w:szCs w:val="22"/>
+                <w:lang w:val="en-ID" w:eastAsia="en-ID"/>
+                <w14:ligatures w14:val="none"/>
+              </w:rPr>
+              <w:t>Rp1.286.000</w:t>
+            </w:r>
+          </w:p>
+        </w:tc>
+      </w:tr>
+      <w:tr>
+        <w:trPr>
+          <w:trHeight w:val="237"/>
+        </w:trPr>
+        <w:tc>
+          <w:tcPr>
+            <w:tcW w:w="2394" w:type="dxa"/>
+            <w:tcBorders>
+              <w:top w:val="nil"/>
+              <w:left w:val="single" w:sz="4" w:space="0" w:color="auto"/>
+              <w:bottom w:val="single" w:sz="4" w:space="0" w:color="auto"/>
+              <w:right w:val="single" w:sz="4" w:space="0" w:color="auto"/>
+            </w:tcBorders>
+            <w:noWrap/>
+            <w:vAlign w:val="center"/>
+            <w:hideMark/>
+          </w:tcPr>
+          <w:p>
+            <w:pPr>
+              <w:spacing w:after="0" w:line="240" w:lineRule="auto"/>
+              <w:rPr>
+                <w:rFonts w:ascii="Calibri" w:eastAsia="Times New Roman" w:hAnsi="Calibri" w:cs="Calibri"/>
+                <w:color w:val="000000"/>
+                <w:kern w:val="0"/>
+                <w:sz w:val="22"/>
+                <w:szCs w:val="22"/>
+                <w:lang w:val="en-ID" w:eastAsia="en-ID"/>
+                <w14:ligatures w14:val="none"/>
+              </w:rPr>
+            </w:pPr>
+            <w:r>
+              <w:rPr>
+                <w:rFonts w:ascii="Calibri" w:eastAsia="Times New Roman" w:hAnsi="Calibri" w:cs="Calibri"/>
+                <w:color w:val="000000"/>
+                <w:kern w:val="0"/>
+                <w:sz w:val="22"/>
+                <w:szCs w:val="22"/>
+                <w:lang w:val="en-ID" w:eastAsia="en-ID"/>
+                <w14:ligatures w14:val="none"/>
+              </w:rPr>
+              <w:t xml:space="preserve">Kost Bumi Marina Emas </w:t>
+            </w:r>
+            <w:proofErr w:type="spellStart"/>
+            <w:r>
+              <w:rPr>
+                <w:rFonts w:ascii="Calibri" w:eastAsia="Times New Roman" w:hAnsi="Calibri" w:cs="Calibri"/>
+                <w:color w:val="000000"/>
+                <w:kern w:val="0"/>
+                <w:sz w:val="22"/>
+                <w:szCs w:val="22"/>
+                <w:lang w:val="en-ID" w:eastAsia="en-ID"/>
+                <w14:ligatures w14:val="none"/>
+              </w:rPr>
+              <w:t>Tipe</w:t>
+            </w:r>
+            <w:proofErr w:type="spellEnd"/>
+            <w:r>
+              <w:rPr>
+                <w:rFonts w:ascii="Calibri" w:eastAsia="Times New Roman" w:hAnsi="Calibri" w:cs="Calibri"/>
+                <w:color w:val="000000"/>
+                <w:kern w:val="0"/>
+                <w:sz w:val="22"/>
+                <w:szCs w:val="22"/>
+                <w:lang w:val="en-ID" w:eastAsia="en-ID"/>
+                <w14:ligatures w14:val="none"/>
+              </w:rPr>
+              <w:t xml:space="preserve"> B</w:t>
+            </w:r>
+          </w:p>
+        </w:tc>
+        <w:tc>
+          <w:tcPr>
+            <w:tcW w:w="917" w:type="dxa"/>
+            <w:tcBorders>
+              <w:top w:val="nil"/>
+              <w:left w:val="nil"/>
+              <w:bottom w:val="single" w:sz="4" w:space="0" w:color="auto"/>
+              <w:right w:val="single" w:sz="4" w:space="0" w:color="auto"/>
+            </w:tcBorders>
+            <w:noWrap/>
+            <w:vAlign w:val="center"/>
+            <w:hideMark/>
+          </w:tcPr>
+          <w:p>
+            <w:pPr>
+              <w:spacing w:after="0" w:line="240" w:lineRule="auto"/>
+              <w:rPr>
+                <w:rFonts w:ascii="Calibri" w:eastAsia="Times New Roman" w:hAnsi="Calibri" w:cs="Calibri"/>
+                <w:color w:val="000000"/>
+                <w:kern w:val="0"/>
+                <w:sz w:val="22"/>
+                <w:szCs w:val="22"/>
+                <w:lang w:val="en-ID" w:eastAsia="en-ID"/>
+                <w14:ligatures w14:val="none"/>
+              </w:rPr>
+            </w:pPr>
+            <w:proofErr w:type="spellStart"/>
+            <w:r>
+              <w:rPr>
+                <w:rFonts w:ascii="Calibri" w:eastAsia="Times New Roman" w:hAnsi="Calibri" w:cs="Calibri"/>
+                <w:color w:val="000000"/>
+                <w:kern w:val="0"/>
+                <w:sz w:val="22"/>
+                <w:szCs w:val="22"/>
+                <w:lang w:val="en-ID" w:eastAsia="en-ID"/>
+                <w14:ligatures w14:val="none"/>
+              </w:rPr>
+              <w:t>Sukolilo</w:t>
+            </w:r>
+            <w:proofErr w:type="spellEnd"/>
+          </w:p>
+        </w:tc>
+        <w:tc>
+          <w:tcPr>
+            <w:tcW w:w="3914" w:type="dxa"/>
+            <w:tcBorders>
+              <w:top w:val="nil"/>
+              <w:left w:val="nil"/>
+              <w:bottom w:val="single" w:sz="4" w:space="0" w:color="auto"/>
+              <w:right w:val="single" w:sz="4" w:space="0" w:color="auto"/>
+            </w:tcBorders>
+            <w:noWrap/>
+            <w:vAlign w:val="center"/>
+            <w:hideMark/>
+          </w:tcPr>
+          <w:p>
+            <w:pPr>
+              <w:spacing w:after="0" w:line="240" w:lineRule="auto"/>
+              <w:rPr>
+                <w:rFonts w:ascii="Calibri" w:eastAsia="Times New Roman" w:hAnsi="Calibri" w:cs="Calibri"/>
+                <w:color w:val="000000"/>
+                <w:kern w:val="0"/>
+                <w:sz w:val="22"/>
+                <w:szCs w:val="22"/>
+                <w:lang w:val="en-ID" w:eastAsia="en-ID"/>
+                <w14:ligatures w14:val="none"/>
+              </w:rPr>
+            </w:pPr>
+            <w:proofErr w:type="spellStart"/>
+            <w:r>
+              <w:rPr>
+                <w:rFonts w:ascii="Calibri" w:eastAsia="Times New Roman" w:hAnsi="Calibri" w:cs="Calibri"/>
+                <w:color w:val="000000"/>
+                <w:kern w:val="0"/>
+                <w:sz w:val="22"/>
+                <w:szCs w:val="22"/>
+                <w:lang w:val="en-ID" w:eastAsia="en-ID"/>
+                <w14:ligatures w14:val="none"/>
+              </w:rPr>
+              <w:t>WiFi</w:t>
+            </w:r>
+            <w:proofErr w:type="spellEnd"/>
+            <w:r>
+              <w:rPr>
+                <w:rFonts w:ascii="Calibri" w:eastAsia="Times New Roman" w:hAnsi="Calibri" w:cs="Calibri"/>
+                <w:color w:val="000000"/>
+                <w:kern w:val="0"/>
+                <w:sz w:val="22"/>
+                <w:szCs w:val="22"/>
+                <w:lang w:val="en-ID" w:eastAsia="en-ID"/>
+                <w14:ligatures w14:val="none"/>
+              </w:rPr>
+              <w:t>, Kasur, Akses 24 Jam</w:t>
+            </w:r>
+          </w:p>
+        </w:tc>
+        <w:tc>
+          <w:tcPr>
+            <w:tcW w:w="862" w:type="dxa"/>
+            <w:tcBorders>
+              <w:top w:val="nil"/>
+              <w:left w:val="nil"/>
+              <w:bottom w:val="single" w:sz="4" w:space="0" w:color="auto"/>
+              <w:right w:val="single" w:sz="4" w:space="0" w:color="auto"/>
+            </w:tcBorders>
+            <w:noWrap/>
+            <w:vAlign w:val="center"/>
+            <w:hideMark/>
+          </w:tcPr>
+          <w:p>
+            <w:pPr>
+              <w:spacing w:after="0" w:line="240" w:lineRule="auto"/>
+              <w:rPr>
+                <w:rFonts w:ascii="Calibri" w:eastAsia="Times New Roman" w:hAnsi="Calibri" w:cs="Calibri"/>
+                <w:color w:val="000000"/>
+                <w:kern w:val="0"/>
+                <w:sz w:val="22"/>
+                <w:szCs w:val="22"/>
+                <w:lang w:val="en-ID" w:eastAsia="en-ID"/>
+                <w14:ligatures w14:val="none"/>
+              </w:rPr>
+            </w:pPr>
+            <w:r>
+              <w:rPr>
+                <w:rFonts w:ascii="Calibri" w:eastAsia="Times New Roman" w:hAnsi="Calibri" w:cs="Calibri"/>
+                <w:color w:val="000000"/>
+                <w:kern w:val="0"/>
+                <w:sz w:val="22"/>
+                <w:szCs w:val="22"/>
+                <w:lang w:val="en-ID" w:eastAsia="en-ID"/>
+                <w14:ligatures w14:val="none"/>
+              </w:rPr>
+              <w:t>4.0</w:t>
+            </w:r>
+          </w:p>
+        </w:tc>
+        <w:tc>
+          <w:tcPr>
+            <w:tcW w:w="1406" w:type="dxa"/>
+            <w:tcBorders>
+              <w:top w:val="nil"/>
+              <w:left w:val="nil"/>
+              <w:bottom w:val="single" w:sz="4" w:space="0" w:color="auto"/>
+              <w:right w:val="single" w:sz="4" w:space="0" w:color="auto"/>
+            </w:tcBorders>
+            <w:noWrap/>
+            <w:vAlign w:val="center"/>
+            <w:hideMark/>
+          </w:tcPr>
+          <w:p>
+            <w:pPr>
+              <w:spacing w:after="0" w:line="240" w:lineRule="auto"/>
+              <w:jc w:val="right"/>
+              <w:rPr>
+                <w:rFonts w:ascii="Calibri" w:eastAsia="Times New Roman" w:hAnsi="Calibri" w:cs="Calibri"/>
+                <w:color w:val="000000"/>
+                <w:kern w:val="0"/>
+                <w:sz w:val="22"/>
+                <w:szCs w:val="22"/>
+                <w:lang w:val="en-ID" w:eastAsia="en-ID"/>
+                <w14:ligatures w14:val="none"/>
+              </w:rPr>
+            </w:pPr>
+            <w:r>
+              <w:rPr>
+                <w:rFonts w:ascii="Calibri" w:eastAsia="Times New Roman" w:hAnsi="Calibri" w:cs="Calibri"/>
+                <w:color w:val="000000"/>
+                <w:kern w:val="0"/>
+                <w:sz w:val="22"/>
+                <w:szCs w:val="22"/>
+                <w:lang w:val="en-ID" w:eastAsia="en-ID"/>
+                <w14:ligatures w14:val="none"/>
+              </w:rPr>
+              <w:t>Rp786.600</w:t>
+            </w:r>
+          </w:p>
+        </w:tc>
+      </w:tr>
+      <w:tr>
+        <w:trPr>
+          <w:trHeight w:val="237"/>
+        </w:trPr>
+        <w:tc>
+          <w:tcPr>
+            <w:tcW w:w="2394" w:type="dxa"/>
+            <w:tcBorders>
+              <w:top w:val="nil"/>
+              <w:left w:val="single" w:sz="4" w:space="0" w:color="auto"/>
+              <w:bottom w:val="single" w:sz="4" w:space="0" w:color="auto"/>
+              <w:right w:val="single" w:sz="4" w:space="0" w:color="auto"/>
+            </w:tcBorders>
+            <w:noWrap/>
+            <w:vAlign w:val="center"/>
+            <w:hideMark/>
+          </w:tcPr>
+          <w:p>
+            <w:pPr>
+              <w:spacing w:after="0" w:line="240" w:lineRule="auto"/>
+              <w:rPr>
+                <w:rFonts w:ascii="Calibri" w:eastAsia="Times New Roman" w:hAnsi="Calibri" w:cs="Calibri"/>
+                <w:color w:val="000000"/>
+                <w:kern w:val="0"/>
+                <w:sz w:val="22"/>
+                <w:szCs w:val="22"/>
+                <w:lang w:val="en-ID" w:eastAsia="en-ID"/>
+                <w14:ligatures w14:val="none"/>
+              </w:rPr>
+            </w:pPr>
+            <w:r>
+              <w:rPr>
+                <w:rFonts w:ascii="Calibri" w:eastAsia="Times New Roman" w:hAnsi="Calibri" w:cs="Calibri"/>
+                <w:color w:val="000000"/>
+                <w:kern w:val="0"/>
+                <w:sz w:val="22"/>
+                <w:szCs w:val="22"/>
+                <w:lang w:val="en-ID" w:eastAsia="en-ID"/>
+                <w14:ligatures w14:val="none"/>
+              </w:rPr>
+              <w:t xml:space="preserve">Kost As </w:t>
+            </w:r>
+            <w:proofErr w:type="spellStart"/>
+            <w:r>
+              <w:rPr>
+                <w:rFonts w:ascii="Calibri" w:eastAsia="Times New Roman" w:hAnsi="Calibri" w:cs="Calibri"/>
+                <w:color w:val="000000"/>
+                <w:kern w:val="0"/>
+                <w:sz w:val="22"/>
+                <w:szCs w:val="22"/>
+                <w:lang w:val="en-ID" w:eastAsia="en-ID"/>
+                <w14:ligatures w14:val="none"/>
+              </w:rPr>
+              <w:t>Sholihin</w:t>
+            </w:r>
+            <w:proofErr w:type="spellEnd"/>
+            <w:r>
+              <w:rPr>
+                <w:rFonts w:ascii="Calibri" w:eastAsia="Times New Roman" w:hAnsi="Calibri" w:cs="Calibri"/>
+                <w:color w:val="000000"/>
+                <w:kern w:val="0"/>
+                <w:sz w:val="22"/>
+                <w:szCs w:val="22"/>
+                <w:lang w:val="en-ID" w:eastAsia="en-ID"/>
+                <w14:ligatures w14:val="none"/>
+              </w:rPr>
+              <w:t xml:space="preserve"> </w:t>
+            </w:r>
+            <w:proofErr w:type="spellStart"/>
+            <w:r>
+              <w:rPr>
+                <w:rFonts w:ascii="Calibri" w:eastAsia="Times New Roman" w:hAnsi="Calibri" w:cs="Calibri"/>
+                <w:color w:val="000000"/>
+                <w:kern w:val="0"/>
+                <w:sz w:val="22"/>
+                <w:szCs w:val="22"/>
+                <w:lang w:val="en-ID" w:eastAsia="en-ID"/>
+                <w14:ligatures w14:val="none"/>
+              </w:rPr>
+              <w:t>Tipe</w:t>
+            </w:r>
+            <w:proofErr w:type="spellEnd"/>
+            <w:r>
+              <w:rPr>
+                <w:rFonts w:ascii="Calibri" w:eastAsia="Times New Roman" w:hAnsi="Calibri" w:cs="Calibri"/>
+                <w:color w:val="000000"/>
+                <w:kern w:val="0"/>
+                <w:sz w:val="22"/>
+                <w:szCs w:val="22"/>
+                <w:lang w:val="en-ID" w:eastAsia="en-ID"/>
+                <w14:ligatures w14:val="none"/>
+              </w:rPr>
+              <w:t xml:space="preserve"> A</w:t>
+            </w:r>
+          </w:p>
+        </w:tc>
+        <w:tc>
+          <w:tcPr>
+            <w:tcW w:w="917" w:type="dxa"/>
+            <w:tcBorders>
+              <w:top w:val="nil"/>
+              <w:left w:val="nil"/>
+              <w:bottom w:val="single" w:sz="4" w:space="0" w:color="auto"/>
+              <w:right w:val="single" w:sz="4" w:space="0" w:color="auto"/>
+            </w:tcBorders>
+            <w:noWrap/>
+            <w:vAlign w:val="center"/>
+            <w:hideMark/>
+          </w:tcPr>
+          <w:p>
+            <w:pPr>
+              <w:spacing w:after="0" w:line="240" w:lineRule="auto"/>
+              <w:rPr>
+                <w:rFonts w:ascii="Calibri" w:eastAsia="Times New Roman" w:hAnsi="Calibri" w:cs="Calibri"/>
+                <w:color w:val="000000"/>
+                <w:kern w:val="0"/>
+                <w:sz w:val="22"/>
+                <w:szCs w:val="22"/>
+                <w:lang w:val="en-ID" w:eastAsia="en-ID"/>
+                <w14:ligatures w14:val="none"/>
+              </w:rPr>
+            </w:pPr>
+            <w:proofErr w:type="spellStart"/>
+            <w:r>
+              <w:rPr>
+                <w:rFonts w:ascii="Calibri" w:eastAsia="Times New Roman" w:hAnsi="Calibri" w:cs="Calibri"/>
+                <w:color w:val="000000"/>
+                <w:kern w:val="0"/>
+                <w:sz w:val="22"/>
+                <w:szCs w:val="22"/>
+                <w:lang w:val="en-ID" w:eastAsia="en-ID"/>
+                <w14:ligatures w14:val="none"/>
+              </w:rPr>
+              <w:t>Sukolilo</w:t>
+            </w:r>
+            <w:proofErr w:type="spellEnd"/>
+          </w:p>
+        </w:tc>
+        <w:tc>
+          <w:tcPr>
+            <w:tcW w:w="3914" w:type="dxa"/>
+            <w:tcBorders>
+              <w:top w:val="nil"/>
+              <w:left w:val="nil"/>
+              <w:bottom w:val="single" w:sz="4" w:space="0" w:color="auto"/>
+              <w:right w:val="single" w:sz="4" w:space="0" w:color="auto"/>
+            </w:tcBorders>
+            <w:noWrap/>
+            <w:vAlign w:val="center"/>
+            <w:hideMark/>
+          </w:tcPr>
+          <w:p>
+            <w:pPr>
+              <w:spacing w:after="0" w:line="240" w:lineRule="auto"/>
+              <w:rPr>
+                <w:rFonts w:ascii="Calibri" w:eastAsia="Times New Roman" w:hAnsi="Calibri" w:cs="Calibri"/>
+                <w:color w:val="000000"/>
+                <w:kern w:val="0"/>
+                <w:sz w:val="22"/>
+                <w:szCs w:val="22"/>
+                <w:lang w:val="en-ID" w:eastAsia="en-ID"/>
+                <w14:ligatures w14:val="none"/>
+              </w:rPr>
+            </w:pPr>
+            <w:proofErr w:type="spellStart"/>
+            <w:r>
+              <w:rPr>
+                <w:rFonts w:ascii="Calibri" w:eastAsia="Times New Roman" w:hAnsi="Calibri" w:cs="Calibri"/>
+                <w:color w:val="000000"/>
+                <w:kern w:val="0"/>
+                <w:sz w:val="22"/>
+                <w:szCs w:val="22"/>
+                <w:lang w:val="en-ID" w:eastAsia="en-ID"/>
+                <w14:ligatures w14:val="none"/>
+              </w:rPr>
+              <w:t>WiFi</w:t>
+            </w:r>
+            <w:proofErr w:type="spellEnd"/>
+            <w:r>
+              <w:rPr>
+                <w:rFonts w:ascii="Calibri" w:eastAsia="Times New Roman" w:hAnsi="Calibri" w:cs="Calibri"/>
+                <w:color w:val="000000"/>
+                <w:kern w:val="0"/>
+                <w:sz w:val="22"/>
+                <w:szCs w:val="22"/>
+                <w:lang w:val="en-ID" w:eastAsia="en-ID"/>
+                <w14:ligatures w14:val="none"/>
+              </w:rPr>
+              <w:t>, Kasur, Akses 24 Jam</w:t>
+            </w:r>
+          </w:p>
+        </w:tc>
+        <w:tc>
+          <w:tcPr>
+            <w:tcW w:w="862" w:type="dxa"/>
+            <w:tcBorders>
+              <w:top w:val="nil"/>
+              <w:left w:val="nil"/>
+              <w:bottom w:val="single" w:sz="4" w:space="0" w:color="auto"/>
+              <w:right w:val="single" w:sz="4" w:space="0" w:color="auto"/>
+            </w:tcBorders>
+            <w:noWrap/>
+            <w:vAlign w:val="center"/>
+            <w:hideMark/>
+          </w:tcPr>
+          <w:p>
+            <w:pPr>
+              <w:spacing w:after="0" w:line="240" w:lineRule="auto"/>
+              <w:rPr>
+                <w:rFonts w:ascii="Calibri" w:eastAsia="Times New Roman" w:hAnsi="Calibri" w:cs="Calibri"/>
+                <w:color w:val="000000"/>
+                <w:kern w:val="0"/>
+                <w:sz w:val="22"/>
+                <w:szCs w:val="22"/>
+                <w:lang w:val="en-ID" w:eastAsia="en-ID"/>
+                <w14:ligatures w14:val="none"/>
+              </w:rPr>
+            </w:pPr>
+            <w:r>
+              <w:rPr>
+                <w:rFonts w:ascii="Calibri" w:eastAsia="Times New Roman" w:hAnsi="Calibri" w:cs="Calibri"/>
+                <w:color w:val="000000"/>
+                <w:kern w:val="0"/>
+                <w:sz w:val="22"/>
+                <w:szCs w:val="22"/>
+                <w:lang w:val="en-ID" w:eastAsia="en-ID"/>
+                <w14:ligatures w14:val="none"/>
+              </w:rPr>
+              <w:t> </w:t>
+            </w:r>
+          </w:p>
+        </w:tc>
+        <w:tc>
+          <w:tcPr>
+            <w:tcW w:w="1406" w:type="dxa"/>
+            <w:tcBorders>
+              <w:top w:val="nil"/>
+              <w:left w:val="nil"/>
+              <w:bottom w:val="single" w:sz="4" w:space="0" w:color="auto"/>
+              <w:right w:val="single" w:sz="4" w:space="0" w:color="auto"/>
+            </w:tcBorders>
+            <w:noWrap/>
+            <w:vAlign w:val="center"/>
+            <w:hideMark/>
+          </w:tcPr>
+          <w:p>
+            <w:pPr>
+              <w:spacing w:after="0" w:line="240" w:lineRule="auto"/>
+              <w:jc w:val="right"/>
+              <w:rPr>
+                <w:rFonts w:ascii="Calibri" w:eastAsia="Times New Roman" w:hAnsi="Calibri" w:cs="Calibri"/>
+                <w:color w:val="000000"/>
+                <w:kern w:val="0"/>
+                <w:sz w:val="22"/>
+                <w:szCs w:val="22"/>
+                <w:lang w:val="en-ID" w:eastAsia="en-ID"/>
+                <w14:ligatures w14:val="none"/>
+              </w:rPr>
+            </w:pPr>
+            <w:r>
+              <w:rPr>
+                <w:rFonts w:ascii="Calibri" w:eastAsia="Times New Roman" w:hAnsi="Calibri" w:cs="Calibri"/>
+                <w:color w:val="000000"/>
+                <w:kern w:val="0"/>
+                <w:sz w:val="22"/>
+                <w:szCs w:val="22"/>
+                <w:lang w:val="en-ID" w:eastAsia="en-ID"/>
+                <w14:ligatures w14:val="none"/>
+              </w:rPr>
+              <w:t>Rp610.000</w:t>
+            </w:r>
+          </w:p>
+        </w:tc>
+      </w:tr>
+      <w:tr>
+        <w:trPr>
+          <w:trHeight w:val="237"/>
+        </w:trPr>
+        <w:tc>
+          <w:tcPr>
+            <w:tcW w:w="2394" w:type="dxa"/>
+            <w:tcBorders>
+              <w:top w:val="nil"/>
+              <w:left w:val="single" w:sz="4" w:space="0" w:color="auto"/>
+              <w:bottom w:val="single" w:sz="4" w:space="0" w:color="auto"/>
+              <w:right w:val="single" w:sz="4" w:space="0" w:color="auto"/>
+            </w:tcBorders>
+            <w:noWrap/>
+            <w:vAlign w:val="center"/>
+            <w:hideMark/>
+          </w:tcPr>
+          <w:p>
+            <w:pPr>
+              <w:spacing w:after="0" w:line="240" w:lineRule="auto"/>
+              <w:rPr>
+                <w:rFonts w:ascii="Calibri" w:eastAsia="Times New Roman" w:hAnsi="Calibri" w:cs="Calibri"/>
+                <w:color w:val="000000"/>
+                <w:kern w:val="0"/>
+                <w:sz w:val="22"/>
+                <w:szCs w:val="22"/>
+                <w:lang w:val="en-ID" w:eastAsia="en-ID"/>
+                <w14:ligatures w14:val="none"/>
+              </w:rPr>
+            </w:pPr>
+            <w:r>
+              <w:rPr>
+                <w:rFonts w:ascii="Calibri" w:eastAsia="Times New Roman" w:hAnsi="Calibri" w:cs="Calibri"/>
+                <w:color w:val="000000"/>
+                <w:kern w:val="0"/>
+                <w:sz w:val="22"/>
+                <w:szCs w:val="22"/>
+                <w:lang w:val="en-ID" w:eastAsia="en-ID"/>
+                <w14:ligatures w14:val="none"/>
+              </w:rPr>
+              <w:t xml:space="preserve">Kost Eko </w:t>
+            </w:r>
+            <w:proofErr w:type="spellStart"/>
+            <w:r>
+              <w:rPr>
+                <w:rFonts w:ascii="Calibri" w:eastAsia="Times New Roman" w:hAnsi="Calibri" w:cs="Calibri"/>
+                <w:color w:val="000000"/>
+                <w:kern w:val="0"/>
+                <w:sz w:val="22"/>
+                <w:szCs w:val="22"/>
+                <w:lang w:val="en-ID" w:eastAsia="en-ID"/>
+                <w14:ligatures w14:val="none"/>
+              </w:rPr>
+              <w:t>Tipe</w:t>
+            </w:r>
+            <w:proofErr w:type="spellEnd"/>
+            <w:r>
+              <w:rPr>
+                <w:rFonts w:ascii="Calibri" w:eastAsia="Times New Roman" w:hAnsi="Calibri" w:cs="Calibri"/>
+                <w:color w:val="000000"/>
+                <w:kern w:val="0"/>
+                <w:sz w:val="22"/>
+                <w:szCs w:val="22"/>
+                <w:lang w:val="en-ID" w:eastAsia="en-ID"/>
+                <w14:ligatures w14:val="none"/>
+              </w:rPr>
+              <w:t xml:space="preserve"> Executive</w:t>
+            </w:r>
+          </w:p>
+        </w:tc>
+        <w:tc>
+          <w:tcPr>
+            <w:tcW w:w="917" w:type="dxa"/>
+            <w:tcBorders>
+              <w:top w:val="nil"/>
+              <w:left w:val="nil"/>
+              <w:bottom w:val="single" w:sz="4" w:space="0" w:color="auto"/>
+              <w:right w:val="single" w:sz="4" w:space="0" w:color="auto"/>
+            </w:tcBorders>
+            <w:noWrap/>
+            <w:vAlign w:val="center"/>
+            <w:hideMark/>
+          </w:tcPr>
+          <w:p>
+            <w:pPr>
+              <w:spacing w:after="0" w:line="240" w:lineRule="auto"/>
+              <w:rPr>
+                <w:rFonts w:ascii="Calibri" w:eastAsia="Times New Roman" w:hAnsi="Calibri" w:cs="Calibri"/>
+                <w:color w:val="000000"/>
+                <w:kern w:val="0"/>
+                <w:sz w:val="22"/>
+                <w:szCs w:val="22"/>
+                <w:lang w:val="en-ID" w:eastAsia="en-ID"/>
+                <w14:ligatures w14:val="none"/>
+              </w:rPr>
+            </w:pPr>
+            <w:proofErr w:type="spellStart"/>
+            <w:r>
+              <w:rPr>
+                <w:rFonts w:ascii="Calibri" w:eastAsia="Times New Roman" w:hAnsi="Calibri" w:cs="Calibri"/>
+                <w:color w:val="000000"/>
+                <w:kern w:val="0"/>
+                <w:sz w:val="22"/>
+                <w:szCs w:val="22"/>
+                <w:lang w:val="en-ID" w:eastAsia="en-ID"/>
+                <w14:ligatures w14:val="none"/>
+              </w:rPr>
+              <w:t>Sukolilo</w:t>
+            </w:r>
+            <w:proofErr w:type="spellEnd"/>
+          </w:p>
+        </w:tc>
+        <w:tc>
+          <w:tcPr>
+            <w:tcW w:w="3914" w:type="dxa"/>
+            <w:tcBorders>
+              <w:top w:val="nil"/>
+              <w:left w:val="nil"/>
+              <w:bottom w:val="single" w:sz="4" w:space="0" w:color="auto"/>
+              <w:right w:val="single" w:sz="4" w:space="0" w:color="auto"/>
+            </w:tcBorders>
+            <w:noWrap/>
+            <w:vAlign w:val="center"/>
+            <w:hideMark/>
+          </w:tcPr>
+          <w:p>
+            <w:pPr>
+              <w:spacing w:after="0" w:line="240" w:lineRule="auto"/>
+              <w:rPr>
+                <w:rFonts w:ascii="Calibri" w:eastAsia="Times New Roman" w:hAnsi="Calibri" w:cs="Calibri"/>
+                <w:color w:val="000000"/>
+                <w:kern w:val="0"/>
+                <w:sz w:val="22"/>
+                <w:szCs w:val="22"/>
+                <w:lang w:val="en-ID" w:eastAsia="en-ID"/>
+                <w14:ligatures w14:val="none"/>
+              </w:rPr>
+            </w:pPr>
+            <w:proofErr w:type="spellStart"/>
+            <w:r>
+              <w:rPr>
+                <w:rFonts w:ascii="Calibri" w:eastAsia="Times New Roman" w:hAnsi="Calibri" w:cs="Calibri"/>
+                <w:color w:val="000000"/>
+                <w:kern w:val="0"/>
+                <w:sz w:val="22"/>
+                <w:szCs w:val="22"/>
+                <w:lang w:val="en-ID" w:eastAsia="en-ID"/>
+                <w14:ligatures w14:val="none"/>
+              </w:rPr>
+              <w:t>WiFi</w:t>
+            </w:r>
+            <w:proofErr w:type="spellEnd"/>
+            <w:r>
+              <w:rPr>
+                <w:rFonts w:ascii="Calibri" w:eastAsia="Times New Roman" w:hAnsi="Calibri" w:cs="Calibri"/>
+                <w:color w:val="000000"/>
+                <w:kern w:val="0"/>
+                <w:sz w:val="22"/>
+                <w:szCs w:val="22"/>
+                <w:lang w:val="en-ID" w:eastAsia="en-ID"/>
+                <w14:ligatures w14:val="none"/>
+              </w:rPr>
+              <w:t>, AC, Kasur, Akses 24 Jam</w:t>
+            </w:r>
+          </w:p>
+        </w:tc>
+        <w:tc>
+          <w:tcPr>
+            <w:tcW w:w="862" w:type="dxa"/>
+            <w:tcBorders>
+              <w:top w:val="nil"/>
+              <w:left w:val="nil"/>
+              <w:bottom w:val="single" w:sz="4" w:space="0" w:color="auto"/>
+              <w:right w:val="single" w:sz="4" w:space="0" w:color="auto"/>
+            </w:tcBorders>
+            <w:noWrap/>
+            <w:vAlign w:val="center"/>
+            <w:hideMark/>
+          </w:tcPr>
+          <w:p>
+            <w:pPr>
+              <w:spacing w:after="0" w:line="240" w:lineRule="auto"/>
+              <w:rPr>
+                <w:rFonts w:ascii="Calibri" w:eastAsia="Times New Roman" w:hAnsi="Calibri" w:cs="Calibri"/>
+                <w:color w:val="000000"/>
+                <w:kern w:val="0"/>
+                <w:sz w:val="22"/>
+                <w:szCs w:val="22"/>
+                <w:lang w:val="en-ID" w:eastAsia="en-ID"/>
+                <w14:ligatures w14:val="none"/>
+              </w:rPr>
+            </w:pPr>
+            <w:r>
+              <w:rPr>
+                <w:rFonts w:ascii="Calibri" w:eastAsia="Times New Roman" w:hAnsi="Calibri" w:cs="Calibri"/>
+                <w:color w:val="000000"/>
+                <w:kern w:val="0"/>
+                <w:sz w:val="22"/>
+                <w:szCs w:val="22"/>
+                <w:lang w:val="en-ID" w:eastAsia="en-ID"/>
+                <w14:ligatures w14:val="none"/>
+              </w:rPr>
+              <w:t> </w:t>
+            </w:r>
+          </w:p>
+        </w:tc>
+        <w:tc>
+          <w:tcPr>
+            <w:tcW w:w="1406" w:type="dxa"/>
+            <w:tcBorders>
+              <w:top w:val="nil"/>
+              <w:left w:val="nil"/>
+              <w:bottom w:val="single" w:sz="4" w:space="0" w:color="auto"/>
+              <w:right w:val="single" w:sz="4" w:space="0" w:color="auto"/>
+            </w:tcBorders>
+            <w:noWrap/>
+            <w:vAlign w:val="center"/>
+            <w:hideMark/>
+          </w:tcPr>
+          <w:p>
+            <w:pPr>
+              <w:spacing w:after="0" w:line="240" w:lineRule="auto"/>
+              <w:jc w:val="right"/>
+              <w:rPr>
+                <w:rFonts w:ascii="Calibri" w:eastAsia="Times New Roman" w:hAnsi="Calibri" w:cs="Calibri"/>
+                <w:color w:val="000000"/>
+                <w:kern w:val="0"/>
+                <w:sz w:val="22"/>
+                <w:szCs w:val="22"/>
+                <w:lang w:val="en-ID" w:eastAsia="en-ID"/>
+                <w14:ligatures w14:val="none"/>
+              </w:rPr>
+            </w:pPr>
+            <w:r>
+              <w:rPr>
+                <w:rFonts w:ascii="Calibri" w:eastAsia="Times New Roman" w:hAnsi="Calibri" w:cs="Calibri"/>
+                <w:color w:val="000000"/>
+                <w:kern w:val="0"/>
+                <w:sz w:val="22"/>
+                <w:szCs w:val="22"/>
+                <w:lang w:val="en-ID" w:eastAsia="en-ID"/>
+                <w14:ligatures w14:val="none"/>
+              </w:rPr>
+              <w:t>Rp1.500.000</w:t>
+            </w:r>
+          </w:p>
+        </w:tc>
+      </w:tr>
+      <w:tr>
+        <w:trPr>
+          <w:trHeight w:val="237"/>
+        </w:trPr>
+        <w:tc>
+          <w:tcPr>
+            <w:tcW w:w="2394" w:type="dxa"/>
+            <w:tcBorders>
+              <w:top w:val="nil"/>
+              <w:left w:val="single" w:sz="4" w:space="0" w:color="auto"/>
+              <w:bottom w:val="single" w:sz="4" w:space="0" w:color="auto"/>
+              <w:right w:val="single" w:sz="4" w:space="0" w:color="auto"/>
+            </w:tcBorders>
+            <w:noWrap/>
+            <w:vAlign w:val="center"/>
+            <w:hideMark/>
+          </w:tcPr>
+          <w:p>
+            <w:pPr>
+              <w:spacing w:after="0" w:line="240" w:lineRule="auto"/>
+              <w:rPr>
+                <w:rFonts w:ascii="Calibri" w:eastAsia="Times New Roman" w:hAnsi="Calibri" w:cs="Calibri"/>
+                <w:color w:val="000000"/>
+                <w:kern w:val="0"/>
+                <w:sz w:val="22"/>
+                <w:szCs w:val="22"/>
+                <w:lang w:val="en-ID" w:eastAsia="en-ID"/>
+                <w14:ligatures w14:val="none"/>
+              </w:rPr>
+            </w:pPr>
+            <w:r>
+              <w:rPr>
+                <w:rFonts w:ascii="Calibri" w:eastAsia="Times New Roman" w:hAnsi="Calibri" w:cs="Calibri"/>
+                <w:color w:val="000000"/>
+                <w:kern w:val="0"/>
+                <w:sz w:val="22"/>
+                <w:szCs w:val="22"/>
+                <w:lang w:val="en-ID" w:eastAsia="en-ID"/>
+                <w14:ligatures w14:val="none"/>
+              </w:rPr>
+              <w:t xml:space="preserve">Kost Bumi Marina Emas </w:t>
+            </w:r>
+            <w:proofErr w:type="spellStart"/>
+            <w:r>
+              <w:rPr>
+                <w:rFonts w:ascii="Calibri" w:eastAsia="Times New Roman" w:hAnsi="Calibri" w:cs="Calibri"/>
+                <w:color w:val="000000"/>
+                <w:kern w:val="0"/>
+                <w:sz w:val="22"/>
+                <w:szCs w:val="22"/>
+                <w:lang w:val="en-ID" w:eastAsia="en-ID"/>
+                <w14:ligatures w14:val="none"/>
+              </w:rPr>
+              <w:t>Tipe</w:t>
+            </w:r>
+            <w:proofErr w:type="spellEnd"/>
+            <w:r>
+              <w:rPr>
+                <w:rFonts w:ascii="Calibri" w:eastAsia="Times New Roman" w:hAnsi="Calibri" w:cs="Calibri"/>
+                <w:color w:val="000000"/>
+                <w:kern w:val="0"/>
+                <w:sz w:val="22"/>
+                <w:szCs w:val="22"/>
+                <w:lang w:val="en-ID" w:eastAsia="en-ID"/>
+                <w14:ligatures w14:val="none"/>
+              </w:rPr>
+              <w:t xml:space="preserve"> A</w:t>
+            </w:r>
+          </w:p>
+        </w:tc>
+        <w:tc>
+          <w:tcPr>
+            <w:tcW w:w="917" w:type="dxa"/>
+            <w:tcBorders>
+              <w:top w:val="nil"/>
+              <w:left w:val="nil"/>
+              <w:bottom w:val="single" w:sz="4" w:space="0" w:color="auto"/>
+              <w:right w:val="single" w:sz="4" w:space="0" w:color="auto"/>
+            </w:tcBorders>
+            <w:noWrap/>
+            <w:vAlign w:val="center"/>
+            <w:hideMark/>
+          </w:tcPr>
+          <w:p>
+            <w:pPr>
+              <w:spacing w:after="0" w:line="240" w:lineRule="auto"/>
+              <w:rPr>
+                <w:rFonts w:ascii="Calibri" w:eastAsia="Times New Roman" w:hAnsi="Calibri" w:cs="Calibri"/>
+                <w:color w:val="000000"/>
+                <w:kern w:val="0"/>
+                <w:sz w:val="22"/>
+                <w:szCs w:val="22"/>
+                <w:lang w:val="en-ID" w:eastAsia="en-ID"/>
+                <w14:ligatures w14:val="none"/>
+              </w:rPr>
+            </w:pPr>
+            <w:proofErr w:type="spellStart"/>
+            <w:r>
+              <w:rPr>
+                <w:rFonts w:ascii="Calibri" w:eastAsia="Times New Roman" w:hAnsi="Calibri" w:cs="Calibri"/>
+                <w:color w:val="000000"/>
+                <w:kern w:val="0"/>
+                <w:sz w:val="22"/>
+                <w:szCs w:val="22"/>
+                <w:lang w:val="en-ID" w:eastAsia="en-ID"/>
+                <w14:ligatures w14:val="none"/>
+              </w:rPr>
+              <w:t>Sukolilo</w:t>
+            </w:r>
+            <w:proofErr w:type="spellEnd"/>
+          </w:p>
+        </w:tc>
+        <w:tc>
+          <w:tcPr>
+            <w:tcW w:w="3914" w:type="dxa"/>
+            <w:tcBorders>
+              <w:top w:val="nil"/>
+              <w:left w:val="nil"/>
+              <w:bottom w:val="single" w:sz="4" w:space="0" w:color="auto"/>
+              <w:right w:val="single" w:sz="4" w:space="0" w:color="auto"/>
+            </w:tcBorders>
+            <w:noWrap/>
+            <w:vAlign w:val="center"/>
+            <w:hideMark/>
+          </w:tcPr>
+          <w:p>
+            <w:pPr>
+              <w:spacing w:after="0" w:line="240" w:lineRule="auto"/>
+              <w:rPr>
+                <w:rFonts w:ascii="Calibri" w:eastAsia="Times New Roman" w:hAnsi="Calibri" w:cs="Calibri"/>
+                <w:color w:val="000000"/>
+                <w:kern w:val="0"/>
+                <w:sz w:val="22"/>
+                <w:szCs w:val="22"/>
+                <w:lang w:val="en-ID" w:eastAsia="en-ID"/>
+                <w14:ligatures w14:val="none"/>
+              </w:rPr>
+            </w:pPr>
+            <w:proofErr w:type="spellStart"/>
+            <w:r>
+              <w:rPr>
+                <w:rFonts w:ascii="Calibri" w:eastAsia="Times New Roman" w:hAnsi="Calibri" w:cs="Calibri"/>
+                <w:color w:val="000000"/>
+                <w:kern w:val="0"/>
+                <w:sz w:val="22"/>
+                <w:szCs w:val="22"/>
+                <w:lang w:val="en-ID" w:eastAsia="en-ID"/>
+                <w14:ligatures w14:val="none"/>
+              </w:rPr>
+              <w:t>WiFi</w:t>
+            </w:r>
+            <w:proofErr w:type="spellEnd"/>
+            <w:r>
+              <w:rPr>
+                <w:rFonts w:ascii="Calibri" w:eastAsia="Times New Roman" w:hAnsi="Calibri" w:cs="Calibri"/>
+                <w:color w:val="000000"/>
+                <w:kern w:val="0"/>
+                <w:sz w:val="22"/>
+                <w:szCs w:val="22"/>
+                <w:lang w:val="en-ID" w:eastAsia="en-ID"/>
+                <w14:ligatures w14:val="none"/>
+              </w:rPr>
+              <w:t>, AC, Kasur, Akses 24 Jam</w:t>
+            </w:r>
+          </w:p>
+        </w:tc>
+        <w:tc>
+          <w:tcPr>
+            <w:tcW w:w="862" w:type="dxa"/>
+            <w:tcBorders>
+              <w:top w:val="nil"/>
+              <w:left w:val="nil"/>
+              <w:bottom w:val="single" w:sz="4" w:space="0" w:color="auto"/>
+              <w:right w:val="single" w:sz="4" w:space="0" w:color="auto"/>
+            </w:tcBorders>
+            <w:noWrap/>
+            <w:vAlign w:val="center"/>
+            <w:hideMark/>
+          </w:tcPr>
+          <w:p>
+            <w:pPr>
+              <w:spacing w:after="0" w:line="240" w:lineRule="auto"/>
+              <w:rPr>
+                <w:rFonts w:ascii="Calibri" w:eastAsia="Times New Roman" w:hAnsi="Calibri" w:cs="Calibri"/>
+                <w:color w:val="000000"/>
+                <w:kern w:val="0"/>
+                <w:sz w:val="22"/>
+                <w:szCs w:val="22"/>
+                <w:lang w:val="en-ID" w:eastAsia="en-ID"/>
+                <w14:ligatures w14:val="none"/>
+              </w:rPr>
+            </w:pPr>
+            <w:r>
+              <w:rPr>
+                <w:rFonts w:ascii="Calibri" w:eastAsia="Times New Roman" w:hAnsi="Calibri" w:cs="Calibri"/>
+                <w:color w:val="000000"/>
+                <w:kern w:val="0"/>
+                <w:sz w:val="22"/>
+                <w:szCs w:val="22"/>
+                <w:lang w:val="en-ID" w:eastAsia="en-ID"/>
+                <w14:ligatures w14:val="none"/>
+              </w:rPr>
+              <w:t>4.4</w:t>
+            </w:r>
+          </w:p>
+        </w:tc>
+        <w:tc>
+          <w:tcPr>
+            <w:tcW w:w="1406" w:type="dxa"/>
+            <w:tcBorders>
+              <w:top w:val="nil"/>
+              <w:left w:val="nil"/>
+              <w:bottom w:val="single" w:sz="4" w:space="0" w:color="auto"/>
+              <w:right w:val="single" w:sz="4" w:space="0" w:color="auto"/>
+            </w:tcBorders>
+            <w:noWrap/>
+            <w:vAlign w:val="center"/>
+            <w:hideMark/>
+          </w:tcPr>
+          <w:p>
+            <w:pPr>
+              <w:spacing w:after="0" w:line="240" w:lineRule="auto"/>
+              <w:jc w:val="right"/>
+              <w:rPr>
+                <w:rFonts w:ascii="Calibri" w:eastAsia="Times New Roman" w:hAnsi="Calibri" w:cs="Calibri"/>
+                <w:color w:val="000000"/>
+                <w:kern w:val="0"/>
+                <w:sz w:val="22"/>
+                <w:szCs w:val="22"/>
+                <w:lang w:val="en-ID" w:eastAsia="en-ID"/>
+                <w14:ligatures w14:val="none"/>
+              </w:rPr>
+            </w:pPr>
+            <w:r>
+              <w:rPr>
+                <w:rFonts w:ascii="Calibri" w:eastAsia="Times New Roman" w:hAnsi="Calibri" w:cs="Calibri"/>
+                <w:color w:val="000000"/>
+                <w:kern w:val="0"/>
+                <w:sz w:val="22"/>
+                <w:szCs w:val="22"/>
+                <w:lang w:val="en-ID" w:eastAsia="en-ID"/>
+                <w14:ligatures w14:val="none"/>
+              </w:rPr>
+              <w:t>Rp1.366.200</w:t>
+            </w:r>
+          </w:p>
+        </w:tc>
+      </w:tr>
+      <w:tr>
+        <w:trPr>
+          <w:trHeight w:val="237"/>
+        </w:trPr>
+        <w:tc>
+          <w:tcPr>
+            <w:tcW w:w="2394" w:type="dxa"/>
+            <w:tcBorders>
+              <w:top w:val="nil"/>
+              <w:left w:val="single" w:sz="4" w:space="0" w:color="auto"/>
+              <w:bottom w:val="single" w:sz="4" w:space="0" w:color="auto"/>
+              <w:right w:val="single" w:sz="4" w:space="0" w:color="auto"/>
+            </w:tcBorders>
+            <w:noWrap/>
+            <w:vAlign w:val="center"/>
+            <w:hideMark/>
+          </w:tcPr>
+          <w:p>
+            <w:pPr>
+              <w:spacing w:after="0" w:line="240" w:lineRule="auto"/>
+              <w:rPr>
+                <w:rFonts w:ascii="Calibri" w:eastAsia="Times New Roman" w:hAnsi="Calibri" w:cs="Calibri"/>
+                <w:color w:val="000000"/>
+                <w:kern w:val="0"/>
+                <w:sz w:val="22"/>
+                <w:szCs w:val="22"/>
+                <w:lang w:val="en-ID" w:eastAsia="en-ID"/>
+                <w14:ligatures w14:val="none"/>
+              </w:rPr>
+            </w:pPr>
+            <w:r>
+              <w:rPr>
+                <w:rFonts w:ascii="Calibri" w:eastAsia="Times New Roman" w:hAnsi="Calibri" w:cs="Calibri"/>
+                <w:color w:val="000000"/>
+                <w:kern w:val="0"/>
+                <w:sz w:val="22"/>
+                <w:szCs w:val="22"/>
+                <w:lang w:val="en-ID" w:eastAsia="en-ID"/>
+                <w14:ligatures w14:val="none"/>
+              </w:rPr>
+              <w:t xml:space="preserve">Kost Blok U Farida </w:t>
+            </w:r>
+            <w:proofErr w:type="spellStart"/>
+            <w:r>
+              <w:rPr>
+                <w:rFonts w:ascii="Calibri" w:eastAsia="Times New Roman" w:hAnsi="Calibri" w:cs="Calibri"/>
+                <w:color w:val="000000"/>
+                <w:kern w:val="0"/>
+                <w:sz w:val="22"/>
+                <w:szCs w:val="22"/>
+                <w:lang w:val="en-ID" w:eastAsia="en-ID"/>
+                <w14:ligatures w14:val="none"/>
+              </w:rPr>
+              <w:t>Tipe</w:t>
+            </w:r>
+            <w:proofErr w:type="spellEnd"/>
+            <w:r>
+              <w:rPr>
+                <w:rFonts w:ascii="Calibri" w:eastAsia="Times New Roman" w:hAnsi="Calibri" w:cs="Calibri"/>
+                <w:color w:val="000000"/>
+                <w:kern w:val="0"/>
+                <w:sz w:val="22"/>
+                <w:szCs w:val="22"/>
+                <w:lang w:val="en-ID" w:eastAsia="en-ID"/>
+                <w14:ligatures w14:val="none"/>
+              </w:rPr>
+              <w:t xml:space="preserve"> A</w:t>
+            </w:r>
+          </w:p>
+        </w:tc>
+        <w:tc>
+          <w:tcPr>
+            <w:tcW w:w="917" w:type="dxa"/>
+            <w:tcBorders>
+              <w:top w:val="nil"/>
+              <w:left w:val="nil"/>
+              <w:bottom w:val="single" w:sz="4" w:space="0" w:color="auto"/>
+              <w:right w:val="single" w:sz="4" w:space="0" w:color="auto"/>
+            </w:tcBorders>
+            <w:noWrap/>
+            <w:vAlign w:val="center"/>
+            <w:hideMark/>
+          </w:tcPr>
+          <w:p>
+            <w:pPr>
+              <w:spacing w:after="0" w:line="240" w:lineRule="auto"/>
+              <w:rPr>
+                <w:rFonts w:ascii="Calibri" w:eastAsia="Times New Roman" w:hAnsi="Calibri" w:cs="Calibri"/>
+                <w:color w:val="000000"/>
+                <w:kern w:val="0"/>
+                <w:sz w:val="22"/>
+                <w:szCs w:val="22"/>
+                <w:lang w:val="en-ID" w:eastAsia="en-ID"/>
+                <w14:ligatures w14:val="none"/>
+              </w:rPr>
+            </w:pPr>
+            <w:proofErr w:type="spellStart"/>
+            <w:r>
+              <w:rPr>
+                <w:rFonts w:ascii="Calibri" w:eastAsia="Times New Roman" w:hAnsi="Calibri" w:cs="Calibri"/>
+                <w:color w:val="000000"/>
+                <w:kern w:val="0"/>
+                <w:sz w:val="22"/>
+                <w:szCs w:val="22"/>
+                <w:lang w:val="en-ID" w:eastAsia="en-ID"/>
+                <w14:ligatures w14:val="none"/>
+              </w:rPr>
+              <w:t>Sukolilo</w:t>
+            </w:r>
+            <w:proofErr w:type="spellEnd"/>
+          </w:p>
+        </w:tc>
+        <w:tc>
+          <w:tcPr>
+            <w:tcW w:w="3914" w:type="dxa"/>
+            <w:tcBorders>
+              <w:top w:val="nil"/>
+              <w:left w:val="nil"/>
+              <w:bottom w:val="single" w:sz="4" w:space="0" w:color="auto"/>
+              <w:right w:val="single" w:sz="4" w:space="0" w:color="auto"/>
+            </w:tcBorders>
+            <w:noWrap/>
+            <w:vAlign w:val="center"/>
+            <w:hideMark/>
+          </w:tcPr>
+          <w:p>
+            <w:pPr>
+              <w:spacing w:after="0" w:line="240" w:lineRule="auto"/>
+              <w:rPr>
+                <w:rFonts w:ascii="Calibri" w:eastAsia="Times New Roman" w:hAnsi="Calibri" w:cs="Calibri"/>
+                <w:color w:val="000000"/>
+                <w:kern w:val="0"/>
+                <w:sz w:val="22"/>
+                <w:szCs w:val="22"/>
+                <w:lang w:val="en-ID" w:eastAsia="en-ID"/>
+                <w14:ligatures w14:val="none"/>
+              </w:rPr>
+            </w:pPr>
+            <w:proofErr w:type="spellStart"/>
+            <w:r>
+              <w:rPr>
+                <w:rFonts w:ascii="Calibri" w:eastAsia="Times New Roman" w:hAnsi="Calibri" w:cs="Calibri"/>
+                <w:color w:val="000000"/>
+                <w:kern w:val="0"/>
+                <w:sz w:val="22"/>
+                <w:szCs w:val="22"/>
+                <w:lang w:val="en-ID" w:eastAsia="en-ID"/>
+                <w14:ligatures w14:val="none"/>
+              </w:rPr>
+              <w:t>WiFi</w:t>
+            </w:r>
+            <w:proofErr w:type="spellEnd"/>
+            <w:r>
+              <w:rPr>
+                <w:rFonts w:ascii="Calibri" w:eastAsia="Times New Roman" w:hAnsi="Calibri" w:cs="Calibri"/>
+                <w:color w:val="000000"/>
+                <w:kern w:val="0"/>
+                <w:sz w:val="22"/>
+                <w:szCs w:val="22"/>
+                <w:lang w:val="en-ID" w:eastAsia="en-ID"/>
+                <w14:ligatures w14:val="none"/>
+              </w:rPr>
+              <w:t xml:space="preserve">, AC, </w:t>
+            </w:r>
+            <w:proofErr w:type="spellStart"/>
+            <w:r>
+              <w:rPr>
+                <w:rFonts w:ascii="Calibri" w:eastAsia="Times New Roman" w:hAnsi="Calibri" w:cs="Calibri"/>
+                <w:color w:val="000000"/>
+                <w:kern w:val="0"/>
+                <w:sz w:val="22"/>
+                <w:szCs w:val="22"/>
+                <w:lang w:val="en-ID" w:eastAsia="en-ID"/>
+                <w14:ligatures w14:val="none"/>
+              </w:rPr>
+              <w:t>Kloset</w:t>
+            </w:r>
+            <w:proofErr w:type="spellEnd"/>
+            <w:r>
+              <w:rPr>
+                <w:rFonts w:ascii="Calibri" w:eastAsia="Times New Roman" w:hAnsi="Calibri" w:cs="Calibri"/>
+                <w:color w:val="000000"/>
+                <w:kern w:val="0"/>
+                <w:sz w:val="22"/>
+                <w:szCs w:val="22"/>
+                <w:lang w:val="en-ID" w:eastAsia="en-ID"/>
+                <w14:ligatures w14:val="none"/>
+              </w:rPr>
+              <w:t xml:space="preserve"> Duduk, Kasur, Akses 24 Jam</w:t>
+            </w:r>
+          </w:p>
+        </w:tc>
+        <w:tc>
+          <w:tcPr>
+            <w:tcW w:w="862" w:type="dxa"/>
+            <w:tcBorders>
+              <w:top w:val="nil"/>
+              <w:left w:val="nil"/>
+              <w:bottom w:val="single" w:sz="4" w:space="0" w:color="auto"/>
+              <w:right w:val="single" w:sz="4" w:space="0" w:color="auto"/>
+            </w:tcBorders>
+            <w:noWrap/>
+            <w:vAlign w:val="center"/>
+            <w:hideMark/>
+          </w:tcPr>
+          <w:p>
+            <w:pPr>
+              <w:spacing w:after="0" w:line="240" w:lineRule="auto"/>
+              <w:rPr>
+                <w:rFonts w:ascii="Calibri" w:eastAsia="Times New Roman" w:hAnsi="Calibri" w:cs="Calibri"/>
+                <w:color w:val="000000"/>
+                <w:kern w:val="0"/>
+                <w:sz w:val="22"/>
+                <w:szCs w:val="22"/>
+                <w:lang w:val="en-ID" w:eastAsia="en-ID"/>
+                <w14:ligatures w14:val="none"/>
+              </w:rPr>
+            </w:pPr>
+            <w:r>
+              <w:rPr>
+                <w:rFonts w:ascii="Calibri" w:eastAsia="Times New Roman" w:hAnsi="Calibri" w:cs="Calibri"/>
+                <w:color w:val="000000"/>
+                <w:kern w:val="0"/>
+                <w:sz w:val="22"/>
+                <w:szCs w:val="22"/>
+                <w:lang w:val="en-ID" w:eastAsia="en-ID"/>
+                <w14:ligatures w14:val="none"/>
+              </w:rPr>
+              <w:t> </w:t>
+            </w:r>
+          </w:p>
+        </w:tc>
+        <w:tc>
+          <w:tcPr>
+            <w:tcW w:w="1406" w:type="dxa"/>
+            <w:tcBorders>
+              <w:top w:val="nil"/>
+              <w:left w:val="nil"/>
+              <w:bottom w:val="single" w:sz="4" w:space="0" w:color="auto"/>
+              <w:right w:val="single" w:sz="4" w:space="0" w:color="auto"/>
+            </w:tcBorders>
+            <w:noWrap/>
+            <w:vAlign w:val="center"/>
+            <w:hideMark/>
+          </w:tcPr>
+          <w:p>
+            <w:pPr>
+              <w:spacing w:after="0" w:line="240" w:lineRule="auto"/>
+              <w:jc w:val="right"/>
+              <w:rPr>
+                <w:rFonts w:ascii="Calibri" w:eastAsia="Times New Roman" w:hAnsi="Calibri" w:cs="Calibri"/>
+                <w:color w:val="000000"/>
+                <w:kern w:val="0"/>
+                <w:sz w:val="22"/>
+                <w:szCs w:val="22"/>
+                <w:lang w:val="en-ID" w:eastAsia="en-ID"/>
+                <w14:ligatures w14:val="none"/>
+              </w:rPr>
+            </w:pPr>
+            <w:r>
+              <w:rPr>
+                <w:rFonts w:ascii="Calibri" w:eastAsia="Times New Roman" w:hAnsi="Calibri" w:cs="Calibri"/>
+                <w:color w:val="000000"/>
+                <w:kern w:val="0"/>
+                <w:sz w:val="22"/>
+                <w:szCs w:val="22"/>
+                <w:lang w:val="en-ID" w:eastAsia="en-ID"/>
+                <w14:ligatures w14:val="none"/>
+              </w:rPr>
+              <w:t>Rp1.300.000</w:t>
+            </w:r>
+          </w:p>
+        </w:tc>
+      </w:tr>
+      <w:tr>
+        <w:trPr>
+          <w:trHeight w:val="237"/>
+        </w:trPr>
+        <w:tc>
+          <w:tcPr>
+            <w:tcW w:w="2394" w:type="dxa"/>
+            <w:tcBorders>
+              <w:top w:val="nil"/>
+              <w:left w:val="single" w:sz="4" w:space="0" w:color="auto"/>
+              <w:bottom w:val="single" w:sz="4" w:space="0" w:color="auto"/>
+              <w:right w:val="single" w:sz="4" w:space="0" w:color="auto"/>
+            </w:tcBorders>
+            <w:noWrap/>
+            <w:vAlign w:val="center"/>
+            <w:hideMark/>
+          </w:tcPr>
+          <w:p>
+            <w:pPr>
+              <w:spacing w:after="0" w:line="240" w:lineRule="auto"/>
+              <w:rPr>
+                <w:rFonts w:ascii="Calibri" w:eastAsia="Times New Roman" w:hAnsi="Calibri" w:cs="Calibri"/>
+                <w:color w:val="000000"/>
+                <w:kern w:val="0"/>
+                <w:sz w:val="22"/>
+                <w:szCs w:val="22"/>
+                <w:lang w:val="en-ID" w:eastAsia="en-ID"/>
+                <w14:ligatures w14:val="none"/>
+              </w:rPr>
+            </w:pPr>
+            <w:r>
+              <w:rPr>
+                <w:rFonts w:ascii="Calibri" w:eastAsia="Times New Roman" w:hAnsi="Calibri" w:cs="Calibri"/>
+                <w:color w:val="000000"/>
+                <w:kern w:val="0"/>
+                <w:sz w:val="22"/>
+                <w:szCs w:val="22"/>
+                <w:lang w:val="en-ID" w:eastAsia="en-ID"/>
+                <w14:ligatures w14:val="none"/>
+              </w:rPr>
+              <w:t xml:space="preserve">Kost Park Regency </w:t>
+            </w:r>
+            <w:proofErr w:type="spellStart"/>
+            <w:r>
+              <w:rPr>
+                <w:rFonts w:ascii="Calibri" w:eastAsia="Times New Roman" w:hAnsi="Calibri" w:cs="Calibri"/>
+                <w:color w:val="000000"/>
+                <w:kern w:val="0"/>
+                <w:sz w:val="22"/>
+                <w:szCs w:val="22"/>
+                <w:lang w:val="en-ID" w:eastAsia="en-ID"/>
+                <w14:ligatures w14:val="none"/>
+              </w:rPr>
+              <w:t>Exevutive</w:t>
+            </w:r>
+            <w:proofErr w:type="spellEnd"/>
+          </w:p>
+        </w:tc>
+        <w:tc>
+          <w:tcPr>
+            <w:tcW w:w="917" w:type="dxa"/>
+            <w:tcBorders>
+              <w:top w:val="nil"/>
+              <w:left w:val="nil"/>
+              <w:bottom w:val="single" w:sz="4" w:space="0" w:color="auto"/>
+              <w:right w:val="single" w:sz="4" w:space="0" w:color="auto"/>
+            </w:tcBorders>
+            <w:noWrap/>
+            <w:vAlign w:val="center"/>
+            <w:hideMark/>
+          </w:tcPr>
+          <w:p>
+            <w:pPr>
+              <w:spacing w:after="0" w:line="240" w:lineRule="auto"/>
+              <w:rPr>
+                <w:rFonts w:ascii="Calibri" w:eastAsia="Times New Roman" w:hAnsi="Calibri" w:cs="Calibri"/>
+                <w:color w:val="000000"/>
+                <w:kern w:val="0"/>
+                <w:sz w:val="22"/>
+                <w:szCs w:val="22"/>
+                <w:lang w:val="en-ID" w:eastAsia="en-ID"/>
+                <w14:ligatures w14:val="none"/>
+              </w:rPr>
+            </w:pPr>
+            <w:proofErr w:type="spellStart"/>
+            <w:r>
+              <w:rPr>
+                <w:rFonts w:ascii="Calibri" w:eastAsia="Times New Roman" w:hAnsi="Calibri" w:cs="Calibri"/>
+                <w:color w:val="000000"/>
+                <w:kern w:val="0"/>
+                <w:sz w:val="22"/>
+                <w:szCs w:val="22"/>
+                <w:lang w:val="en-ID" w:eastAsia="en-ID"/>
+                <w14:ligatures w14:val="none"/>
+              </w:rPr>
+              <w:t>Sukolilo</w:t>
+            </w:r>
+            <w:proofErr w:type="spellEnd"/>
+          </w:p>
+        </w:tc>
+        <w:tc>
+          <w:tcPr>
+            <w:tcW w:w="3914" w:type="dxa"/>
+            <w:tcBorders>
+              <w:top w:val="nil"/>
+              <w:left w:val="nil"/>
+              <w:bottom w:val="single" w:sz="4" w:space="0" w:color="auto"/>
+              <w:right w:val="single" w:sz="4" w:space="0" w:color="auto"/>
+            </w:tcBorders>
+            <w:noWrap/>
+            <w:vAlign w:val="center"/>
+            <w:hideMark/>
+          </w:tcPr>
+          <w:p>
+            <w:pPr>
+              <w:spacing w:after="0" w:line="240" w:lineRule="auto"/>
+              <w:rPr>
+                <w:rFonts w:ascii="Calibri" w:eastAsia="Times New Roman" w:hAnsi="Calibri" w:cs="Calibri"/>
+                <w:color w:val="000000"/>
+                <w:kern w:val="0"/>
+                <w:sz w:val="22"/>
+                <w:szCs w:val="22"/>
+                <w:lang w:val="en-ID" w:eastAsia="en-ID"/>
+                <w14:ligatures w14:val="none"/>
+              </w:rPr>
+            </w:pPr>
+            <w:proofErr w:type="spellStart"/>
+            <w:r>
+              <w:rPr>
+                <w:rFonts w:ascii="Calibri" w:eastAsia="Times New Roman" w:hAnsi="Calibri" w:cs="Calibri"/>
+                <w:color w:val="000000"/>
+                <w:kern w:val="0"/>
+                <w:sz w:val="22"/>
+                <w:szCs w:val="22"/>
+                <w:lang w:val="en-ID" w:eastAsia="en-ID"/>
+                <w14:ligatures w14:val="none"/>
+              </w:rPr>
+              <w:t>WiFi</w:t>
+            </w:r>
+            <w:proofErr w:type="spellEnd"/>
+            <w:r>
+              <w:rPr>
+                <w:rFonts w:ascii="Calibri" w:eastAsia="Times New Roman" w:hAnsi="Calibri" w:cs="Calibri"/>
+                <w:color w:val="000000"/>
+                <w:kern w:val="0"/>
+                <w:sz w:val="22"/>
+                <w:szCs w:val="22"/>
+                <w:lang w:val="en-ID" w:eastAsia="en-ID"/>
+                <w14:ligatures w14:val="none"/>
+              </w:rPr>
+              <w:t xml:space="preserve">, AC, </w:t>
+            </w:r>
+            <w:proofErr w:type="spellStart"/>
+            <w:r>
+              <w:rPr>
+                <w:rFonts w:ascii="Calibri" w:eastAsia="Times New Roman" w:hAnsi="Calibri" w:cs="Calibri"/>
+                <w:color w:val="000000"/>
+                <w:kern w:val="0"/>
+                <w:sz w:val="22"/>
+                <w:szCs w:val="22"/>
+                <w:lang w:val="en-ID" w:eastAsia="en-ID"/>
+                <w14:ligatures w14:val="none"/>
+              </w:rPr>
+              <w:t>Kloset</w:t>
+            </w:r>
+            <w:proofErr w:type="spellEnd"/>
+            <w:r>
+              <w:rPr>
+                <w:rFonts w:ascii="Calibri" w:eastAsia="Times New Roman" w:hAnsi="Calibri" w:cs="Calibri"/>
+                <w:color w:val="000000"/>
+                <w:kern w:val="0"/>
+                <w:sz w:val="22"/>
+                <w:szCs w:val="22"/>
+                <w:lang w:val="en-ID" w:eastAsia="en-ID"/>
+                <w14:ligatures w14:val="none"/>
+              </w:rPr>
+              <w:t xml:space="preserve"> Duduk, Kasur, Akses 24 Jam</w:t>
+            </w:r>
+          </w:p>
+        </w:tc>
+        <w:tc>
+          <w:tcPr>
+            <w:tcW w:w="862" w:type="dxa"/>
+            <w:tcBorders>
+              <w:top w:val="nil"/>
+              <w:left w:val="nil"/>
+              <w:bottom w:val="single" w:sz="4" w:space="0" w:color="auto"/>
+              <w:right w:val="single" w:sz="4" w:space="0" w:color="auto"/>
+            </w:tcBorders>
+            <w:noWrap/>
+            <w:vAlign w:val="center"/>
+            <w:hideMark/>
+          </w:tcPr>
+          <w:p>
+            <w:pPr>
+              <w:spacing w:after="0" w:line="240" w:lineRule="auto"/>
+              <w:rPr>
+                <w:rFonts w:ascii="Calibri" w:eastAsia="Times New Roman" w:hAnsi="Calibri" w:cs="Calibri"/>
+                <w:color w:val="000000"/>
+                <w:kern w:val="0"/>
+                <w:sz w:val="22"/>
+                <w:szCs w:val="22"/>
+                <w:lang w:val="en-ID" w:eastAsia="en-ID"/>
+                <w14:ligatures w14:val="none"/>
+              </w:rPr>
+            </w:pPr>
+            <w:r>
+              <w:rPr>
+                <w:rFonts w:ascii="Calibri" w:eastAsia="Times New Roman" w:hAnsi="Calibri" w:cs="Calibri"/>
+                <w:color w:val="000000"/>
+                <w:kern w:val="0"/>
+                <w:sz w:val="22"/>
+                <w:szCs w:val="22"/>
+                <w:lang w:val="en-ID" w:eastAsia="en-ID"/>
+                <w14:ligatures w14:val="none"/>
+              </w:rPr>
+              <w:t> </w:t>
+            </w:r>
+          </w:p>
+        </w:tc>
+        <w:tc>
+          <w:tcPr>
+            <w:tcW w:w="1406" w:type="dxa"/>
+            <w:tcBorders>
+              <w:top w:val="nil"/>
+              <w:left w:val="nil"/>
+              <w:bottom w:val="single" w:sz="4" w:space="0" w:color="auto"/>
+              <w:right w:val="single" w:sz="4" w:space="0" w:color="auto"/>
+            </w:tcBorders>
+            <w:noWrap/>
+            <w:vAlign w:val="center"/>
+            <w:hideMark/>
+          </w:tcPr>
+          <w:p>
+            <w:pPr>
+              <w:spacing w:after="0" w:line="240" w:lineRule="auto"/>
+              <w:jc w:val="right"/>
+              <w:rPr>
+                <w:rFonts w:ascii="Calibri" w:eastAsia="Times New Roman" w:hAnsi="Calibri" w:cs="Calibri"/>
+                <w:color w:val="000000"/>
+                <w:kern w:val="0"/>
+                <w:sz w:val="22"/>
+                <w:szCs w:val="22"/>
+                <w:lang w:val="en-ID" w:eastAsia="en-ID"/>
+                <w14:ligatures w14:val="none"/>
+              </w:rPr>
+            </w:pPr>
+            <w:r>
+              <w:rPr>
+                <w:rFonts w:ascii="Calibri" w:eastAsia="Times New Roman" w:hAnsi="Calibri" w:cs="Calibri"/>
+                <w:color w:val="000000"/>
+                <w:kern w:val="0"/>
+                <w:sz w:val="22"/>
+                <w:szCs w:val="22"/>
+                <w:lang w:val="en-ID" w:eastAsia="en-ID"/>
+                <w14:ligatures w14:val="none"/>
+              </w:rPr>
+              <w:t>Rp1.150.000</w:t>
+            </w:r>
+          </w:p>
+        </w:tc>
+      </w:tr>
+    </w:tbl>
+    <w:p>
+      <w:pPr>
+        <w:spacing w:after="0" w:line="276" w:lineRule="auto"/>
+      </w:pPr>
     </w:p>
     <w:p>
       <w:pPr>
@@ -1291,6 +4429,196 @@
         <w:t>REFERENSI</w:t>
       </w:r>
       <w:bookmarkEnd w:id="5"/>
+    </w:p>
+    <w:p>
+      <w:pPr>
+        <w:pStyle w:val="ListParagraph"/>
+        <w:numPr>
+          <w:ilvl w:val="0"/>
+          <w:numId w:val="5"/>
+        </w:numPr>
+      </w:pPr>
+      <w:r>
+        <w:t>Amirul Hakam, S.Si, M.Si</w:t>
+      </w:r>
+      <w:r>
+        <w:t>. (</w:t>
+      </w:r>
+      <w:r>
+        <w:t>2022</w:t>
+      </w:r>
+      <w:r>
+        <w:t xml:space="preserve">). </w:t>
+      </w:r>
+      <w:r>
+        <w:rPr>
+          <w:i/>
+          <w:iCs/>
+        </w:rPr>
+        <w:t>Konsep Dasar</w:t>
+      </w:r>
+      <w:r>
+        <w:rPr>
+          <w:i/>
+          <w:iCs/>
+        </w:rPr>
+        <w:t xml:space="preserve"> Statistika</w:t>
+      </w:r>
+      <w:r>
+        <w:rPr>
+          <w:i/>
+          <w:iCs/>
+        </w:rPr>
+        <w:t xml:space="preserve"> </w:t>
+      </w:r>
+      <w:r>
+        <w:t>(</w:t>
+      </w:r>
+      <w:r>
+        <w:t>PowerPoint slides</w:t>
+      </w:r>
+      <w:r>
+        <w:t>)</w:t>
+      </w:r>
+      <w:r>
+        <w:t>.</w:t>
+      </w:r>
+      <w:r>
+        <w:t xml:space="preserve"> </w:t>
+      </w:r>
+      <w:r>
+        <w:t xml:space="preserve">Program </w:t>
+      </w:r>
+      <w:r>
+        <w:t>S</w:t>
+      </w:r>
+      <w:r>
+        <w:t>tudi Matematika</w:t>
+      </w:r>
+      <w:r>
+        <w:t xml:space="preserve">, </w:t>
+      </w:r>
+      <w:r>
+        <w:t>Institut Teknologi Sepuluh Nopember</w:t>
+      </w:r>
+      <w:r>
+        <w:t>.</w:t>
+      </w:r>
+    </w:p>
+    <w:p>
+      <w:pPr>
+        <w:pStyle w:val="ListParagraph"/>
+        <w:numPr>
+          <w:ilvl w:val="0"/>
+          <w:numId w:val="5"/>
+        </w:numPr>
+      </w:pPr>
+      <w:r>
+        <w:t>Amirul Hakam, S.Si, M.Si</w:t>
+      </w:r>
+      <w:r>
+        <w:t xml:space="preserve">. </w:t>
+      </w:r>
+      <w:r>
+        <w:rPr>
+          <w:i/>
+          <w:iCs/>
+        </w:rPr>
+        <w:t>Ukuran Statistik Bagi Data</w:t>
+      </w:r>
+      <w:r>
+        <w:rPr>
+          <w:i/>
+          <w:iCs/>
+        </w:rPr>
+        <w:t xml:space="preserve"> </w:t>
+      </w:r>
+      <w:r>
+        <w:t>(</w:t>
+      </w:r>
+      <w:r>
+        <w:t>PowerPoint slides</w:t>
+      </w:r>
+      <w:r>
+        <w:t>)</w:t>
+      </w:r>
+      <w:r>
+        <w:t>. Program</w:t>
+      </w:r>
+      <w:r>
+        <w:t xml:space="preserve"> Studi Matematika</w:t>
+      </w:r>
+      <w:r>
+        <w:t xml:space="preserve">, </w:t>
+      </w:r>
+      <w:r>
+        <w:t>Institut Teknologi Sepuluh Nopember</w:t>
+      </w:r>
+      <w:r>
+        <w:t>.</w:t>
+      </w:r>
+    </w:p>
+    <w:p>
+      <w:pPr>
+        <w:pStyle w:val="ListParagraph"/>
+        <w:numPr>
+          <w:ilvl w:val="0"/>
+          <w:numId w:val="5"/>
+        </w:numPr>
+      </w:pPr>
+      <w:r>
+        <w:t>Amirul Hakam, S.Si, M.Si</w:t>
+      </w:r>
+      <w:r>
+        <w:t xml:space="preserve">. </w:t>
+      </w:r>
+      <w:r>
+        <w:rPr>
+          <w:i/>
+          <w:iCs/>
+        </w:rPr>
+        <w:t>Pendeskripsian Data</w:t>
+      </w:r>
+      <w:r>
+        <w:rPr>
+          <w:i/>
+          <w:iCs/>
+        </w:rPr>
+        <w:t xml:space="preserve"> </w:t>
+      </w:r>
+      <w:r>
+        <w:t>(</w:t>
+      </w:r>
+      <w:r>
+        <w:t>PowerPoint slides</w:t>
+      </w:r>
+      <w:r>
+        <w:t>)</w:t>
+      </w:r>
+      <w:r>
+        <w:t xml:space="preserve">. </w:t>
+      </w:r>
+      <w:r>
+        <w:t>Program Studi Matematika</w:t>
+      </w:r>
+      <w:r>
+        <w:t xml:space="preserve">, </w:t>
+      </w:r>
+      <w:r>
+        <w:t>Institut Teknologi Sepuluh Nopember</w:t>
+      </w:r>
+      <w:r>
+        <w:t>.</w:t>
+      </w:r>
+    </w:p>
+    <w:p>
+      <w:pPr>
+        <w:pStyle w:val="ListParagraph"/>
+        <w:numPr>
+          <w:ilvl w:val="0"/>
+          <w:numId w:val="5"/>
+        </w:numPr>
+      </w:pPr>
     </w:p>
     <w:p/>
     <w:p>
@@ -1544,6 +4872,95 @@
     </w:lvl>
   </w:abstractNum>
   <w:abstractNum w:abstractNumId="2" w15:restartNumberingAfterBreak="0">
+    <w:nsid w:val="1CC732C0"/>
+    <w:multiLevelType w:val="hybridMultilevel"/>
+    <w:tmpl w:val="53543C68"/>
+    <w:lvl w:ilvl="0" w:tplc="3809000F">
+      <w:start w:val="1"/>
+      <w:numFmt w:val="decimal"/>
+      <w:lvlText w:val="%1."/>
+      <w:lvlJc w:val="left"/>
+      <w:pPr>
+        <w:ind w:left="720" w:hanging="360"/>
+      </w:pPr>
+      <w:rPr>
+        <w:rFonts w:hint="default"/>
+      </w:rPr>
+    </w:lvl>
+    <w:lvl w:ilvl="1" w:tplc="38090019" w:tentative="1">
+      <w:start w:val="1"/>
+      <w:numFmt w:val="lowerLetter"/>
+      <w:lvlText w:val="%2."/>
+      <w:lvlJc w:val="left"/>
+      <w:pPr>
+        <w:ind w:left="1440" w:hanging="360"/>
+      </w:pPr>
+    </w:lvl>
+    <w:lvl w:ilvl="2" w:tplc="3809001B" w:tentative="1">
+      <w:start w:val="1"/>
+      <w:numFmt w:val="lowerRoman"/>
+      <w:lvlText w:val="%3."/>
+      <w:lvlJc w:val="right"/>
+      <w:pPr>
+        <w:ind w:left="2160" w:hanging="180"/>
+      </w:pPr>
+    </w:lvl>
+    <w:lvl w:ilvl="3" w:tplc="3809000F" w:tentative="1">
+      <w:start w:val="1"/>
+      <w:numFmt w:val="decimal"/>
+      <w:lvlText w:val="%4."/>
+      <w:lvlJc w:val="left"/>
+      <w:pPr>
+        <w:ind w:left="2880" w:hanging="360"/>
+      </w:pPr>
+    </w:lvl>
+    <w:lvl w:ilvl="4" w:tplc="38090019" w:tentative="1">
+      <w:start w:val="1"/>
+      <w:numFmt w:val="lowerLetter"/>
+      <w:lvlText w:val="%5."/>
+      <w:lvlJc w:val="left"/>
+      <w:pPr>
+        <w:ind w:left="3600" w:hanging="360"/>
+      </w:pPr>
+    </w:lvl>
+    <w:lvl w:ilvl="5" w:tplc="3809001B" w:tentative="1">
+      <w:start w:val="1"/>
+      <w:numFmt w:val="lowerRoman"/>
+      <w:lvlText w:val="%6."/>
+      <w:lvlJc w:val="right"/>
+      <w:pPr>
+        <w:ind w:left="4320" w:hanging="180"/>
+      </w:pPr>
+    </w:lvl>
+    <w:lvl w:ilvl="6" w:tplc="3809000F" w:tentative="1">
+      <w:start w:val="1"/>
+      <w:numFmt w:val="decimal"/>
+      <w:lvlText w:val="%7."/>
+      <w:lvlJc w:val="left"/>
+      <w:pPr>
+        <w:ind w:left="5040" w:hanging="360"/>
+      </w:pPr>
+    </w:lvl>
+    <w:lvl w:ilvl="7" w:tplc="38090019" w:tentative="1">
+      <w:start w:val="1"/>
+      <w:numFmt w:val="lowerLetter"/>
+      <w:lvlText w:val="%8."/>
+      <w:lvlJc w:val="left"/>
+      <w:pPr>
+        <w:ind w:left="5760" w:hanging="360"/>
+      </w:pPr>
+    </w:lvl>
+    <w:lvl w:ilvl="8" w:tplc="3809001B" w:tentative="1">
+      <w:start w:val="1"/>
+      <w:numFmt w:val="lowerRoman"/>
+      <w:lvlText w:val="%9."/>
+      <w:lvlJc w:val="right"/>
+      <w:pPr>
+        <w:ind w:left="6480" w:hanging="180"/>
+      </w:pPr>
+    </w:lvl>
+  </w:abstractNum>
+  <w:abstractNum w:abstractNumId="3" w15:restartNumberingAfterBreak="0">
     <w:nsid w:val="363D7082"/>
     <w:multiLevelType w:val="multilevel"/>
     <w:tmpl w:val="D9089F0C"/>
@@ -1662,7 +5079,96 @@
       </w:rPr>
     </w:lvl>
   </w:abstractNum>
-  <w:abstractNum w:abstractNumId="3" w15:restartNumberingAfterBreak="0">
+  <w:abstractNum w:abstractNumId="4" w15:restartNumberingAfterBreak="0">
+    <w:nsid w:val="537E49F4"/>
+    <w:multiLevelType w:val="hybridMultilevel"/>
+    <w:tmpl w:val="F8A46714"/>
+    <w:lvl w:ilvl="0" w:tplc="3809000F">
+      <w:start w:val="1"/>
+      <w:numFmt w:val="decimal"/>
+      <w:lvlText w:val="%1."/>
+      <w:lvlJc w:val="left"/>
+      <w:pPr>
+        <w:ind w:left="720" w:hanging="360"/>
+      </w:pPr>
+      <w:rPr>
+        <w:rFonts w:hint="default"/>
+      </w:rPr>
+    </w:lvl>
+    <w:lvl w:ilvl="1" w:tplc="38090019" w:tentative="1">
+      <w:start w:val="1"/>
+      <w:numFmt w:val="lowerLetter"/>
+      <w:lvlText w:val="%2."/>
+      <w:lvlJc w:val="left"/>
+      <w:pPr>
+        <w:ind w:left="1440" w:hanging="360"/>
+      </w:pPr>
+    </w:lvl>
+    <w:lvl w:ilvl="2" w:tplc="3809001B" w:tentative="1">
+      <w:start w:val="1"/>
+      <w:numFmt w:val="lowerRoman"/>
+      <w:lvlText w:val="%3."/>
+      <w:lvlJc w:val="right"/>
+      <w:pPr>
+        <w:ind w:left="2160" w:hanging="180"/>
+      </w:pPr>
+    </w:lvl>
+    <w:lvl w:ilvl="3" w:tplc="3809000F" w:tentative="1">
+      <w:start w:val="1"/>
+      <w:numFmt w:val="decimal"/>
+      <w:lvlText w:val="%4."/>
+      <w:lvlJc w:val="left"/>
+      <w:pPr>
+        <w:ind w:left="2880" w:hanging="360"/>
+      </w:pPr>
+    </w:lvl>
+    <w:lvl w:ilvl="4" w:tplc="38090019" w:tentative="1">
+      <w:start w:val="1"/>
+      <w:numFmt w:val="lowerLetter"/>
+      <w:lvlText w:val="%5."/>
+      <w:lvlJc w:val="left"/>
+      <w:pPr>
+        <w:ind w:left="3600" w:hanging="360"/>
+      </w:pPr>
+    </w:lvl>
+    <w:lvl w:ilvl="5" w:tplc="3809001B" w:tentative="1">
+      <w:start w:val="1"/>
+      <w:numFmt w:val="lowerRoman"/>
+      <w:lvlText w:val="%6."/>
+      <w:lvlJc w:val="right"/>
+      <w:pPr>
+        <w:ind w:left="4320" w:hanging="180"/>
+      </w:pPr>
+    </w:lvl>
+    <w:lvl w:ilvl="6" w:tplc="3809000F" w:tentative="1">
+      <w:start w:val="1"/>
+      <w:numFmt w:val="decimal"/>
+      <w:lvlText w:val="%7."/>
+      <w:lvlJc w:val="left"/>
+      <w:pPr>
+        <w:ind w:left="5040" w:hanging="360"/>
+      </w:pPr>
+    </w:lvl>
+    <w:lvl w:ilvl="7" w:tplc="38090019" w:tentative="1">
+      <w:start w:val="1"/>
+      <w:numFmt w:val="lowerLetter"/>
+      <w:lvlText w:val="%8."/>
+      <w:lvlJc w:val="left"/>
+      <w:pPr>
+        <w:ind w:left="5760" w:hanging="360"/>
+      </w:pPr>
+    </w:lvl>
+    <w:lvl w:ilvl="8" w:tplc="3809001B" w:tentative="1">
+      <w:start w:val="1"/>
+      <w:numFmt w:val="lowerRoman"/>
+      <w:lvlText w:val="%9."/>
+      <w:lvlJc w:val="right"/>
+      <w:pPr>
+        <w:ind w:left="6480" w:hanging="180"/>
+      </w:pPr>
+    </w:lvl>
+  </w:abstractNum>
+  <w:abstractNum w:abstractNumId="5" w15:restartNumberingAfterBreak="0">
     <w:nsid w:val="6A922BBD"/>
     <w:multiLevelType w:val="hybridMultilevel"/>
     <w:tmpl w:val="9CA61F8E"/>
@@ -1751,17 +5257,115 @@
       </w:pPr>
     </w:lvl>
   </w:abstractNum>
+  <w:abstractNum w:abstractNumId="6" w15:restartNumberingAfterBreak="0">
+    <w:nsid w:val="710A4C78"/>
+    <w:multiLevelType w:val="hybridMultilevel"/>
+    <w:tmpl w:val="D6389C6E"/>
+    <w:lvl w:ilvl="0" w:tplc="8E42FC84">
+      <w:start w:val="1"/>
+      <w:numFmt w:val="decimal"/>
+      <w:lvlText w:val="%1."/>
+      <w:lvlJc w:val="left"/>
+      <w:pPr>
+        <w:ind w:left="1080" w:hanging="360"/>
+      </w:pPr>
+      <w:rPr>
+        <w:rFonts w:hint="default"/>
+      </w:rPr>
+    </w:lvl>
+    <w:lvl w:ilvl="1" w:tplc="38090019" w:tentative="1">
+      <w:start w:val="1"/>
+      <w:numFmt w:val="lowerLetter"/>
+      <w:lvlText w:val="%2."/>
+      <w:lvlJc w:val="left"/>
+      <w:pPr>
+        <w:ind w:left="1800" w:hanging="360"/>
+      </w:pPr>
+    </w:lvl>
+    <w:lvl w:ilvl="2" w:tplc="3809001B" w:tentative="1">
+      <w:start w:val="1"/>
+      <w:numFmt w:val="lowerRoman"/>
+      <w:lvlText w:val="%3."/>
+      <w:lvlJc w:val="right"/>
+      <w:pPr>
+        <w:ind w:left="2520" w:hanging="180"/>
+      </w:pPr>
+    </w:lvl>
+    <w:lvl w:ilvl="3" w:tplc="3809000F" w:tentative="1">
+      <w:start w:val="1"/>
+      <w:numFmt w:val="decimal"/>
+      <w:lvlText w:val="%4."/>
+      <w:lvlJc w:val="left"/>
+      <w:pPr>
+        <w:ind w:left="3240" w:hanging="360"/>
+      </w:pPr>
+    </w:lvl>
+    <w:lvl w:ilvl="4" w:tplc="38090019" w:tentative="1">
+      <w:start w:val="1"/>
+      <w:numFmt w:val="lowerLetter"/>
+      <w:lvlText w:val="%5."/>
+      <w:lvlJc w:val="left"/>
+      <w:pPr>
+        <w:ind w:left="3960" w:hanging="360"/>
+      </w:pPr>
+    </w:lvl>
+    <w:lvl w:ilvl="5" w:tplc="3809001B" w:tentative="1">
+      <w:start w:val="1"/>
+      <w:numFmt w:val="lowerRoman"/>
+      <w:lvlText w:val="%6."/>
+      <w:lvlJc w:val="right"/>
+      <w:pPr>
+        <w:ind w:left="4680" w:hanging="180"/>
+      </w:pPr>
+    </w:lvl>
+    <w:lvl w:ilvl="6" w:tplc="3809000F" w:tentative="1">
+      <w:start w:val="1"/>
+      <w:numFmt w:val="decimal"/>
+      <w:lvlText w:val="%7."/>
+      <w:lvlJc w:val="left"/>
+      <w:pPr>
+        <w:ind w:left="5400" w:hanging="360"/>
+      </w:pPr>
+    </w:lvl>
+    <w:lvl w:ilvl="7" w:tplc="38090019" w:tentative="1">
+      <w:start w:val="1"/>
+      <w:numFmt w:val="lowerLetter"/>
+      <w:lvlText w:val="%8."/>
+      <w:lvlJc w:val="left"/>
+      <w:pPr>
+        <w:ind w:left="6120" w:hanging="360"/>
+      </w:pPr>
+    </w:lvl>
+    <w:lvl w:ilvl="8" w:tplc="3809001B" w:tentative="1">
+      <w:start w:val="1"/>
+      <w:numFmt w:val="lowerRoman"/>
+      <w:lvlText w:val="%9."/>
+      <w:lvlJc w:val="right"/>
+      <w:pPr>
+        <w:ind w:left="6840" w:hanging="180"/>
+      </w:pPr>
+    </w:lvl>
+  </w:abstractNum>
   <w:num w:numId="1" w16cid:durableId="1023093961">
-    <w:abstractNumId w:val="3"/>
+    <w:abstractNumId w:val="5"/>
   </w:num>
   <w:num w:numId="2" w16cid:durableId="2084640435">
     <w:abstractNumId w:val="0"/>
   </w:num>
   <w:num w:numId="3" w16cid:durableId="1739471786">
-    <w:abstractNumId w:val="2"/>
+    <w:abstractNumId w:val="3"/>
   </w:num>
   <w:num w:numId="4" w16cid:durableId="1640837804">
     <w:abstractNumId w:val="1"/>
+  </w:num>
+  <w:num w:numId="5" w16cid:durableId="701130952">
+    <w:abstractNumId w:val="4"/>
+  </w:num>
+  <w:num w:numId="6" w16cid:durableId="1410083176">
+    <w:abstractNumId w:val="2"/>
+  </w:num>
+  <w:num w:numId="7" w16cid:durableId="381486451">
+    <w:abstractNumId w:val="6"/>
   </w:num>
 </w:numbering>
 </file>
@@ -2373,6 +5977,7 @@
   <w:style w:type="character" w:default="1" w:styleId="DefaultParagraphFont">
     <w:name w:val="Default Paragraph Font"/>
     <w:uiPriority w:val="1"/>
+    <w:semiHidden/>
     <w:unhideWhenUsed/>
   </w:style>
   <w:style w:type="table" w:default="1" w:styleId="TableNormal">
@@ -2734,6 +6339,18 @@
       <w:u w:val="single"/>
     </w:rPr>
   </w:style>
+  <w:style w:type="character" w:styleId="UnresolvedMention">
+    <w:name w:val="Unresolved Mention"/>
+    <w:basedOn w:val="DefaultParagraphFont"/>
+    <w:uiPriority w:val="99"/>
+    <w:semiHidden/>
+    <w:unhideWhenUsed/>
+    <w:rsid w:val="004A5499"/>
+    <w:rPr>
+      <w:color w:val="605E5C"/>
+      <w:shd w:val="clear" w:color="auto" w:fill="E1DFDD"/>
+    </w:rPr>
+  </w:style>
 </w:styles>
 </file>
 

</xml_diff>